<commit_message>
Added completed project plan
</commit_message>
<xml_diff>
--- a/Project-Plan.docx
+++ b/Project-Plan.docx
@@ -12,7 +12,250 @@
           <w:u w:val="single"/>
         </w:rPr>
       </w:pPr>
-      <w:r>
+    </w:p>
+    <w:tbl>
+      <w:tblPr>
+        <w:tblStyle w:val="TableGrid"/>
+        <w:tblpPr w:leftFromText="180" w:rightFromText="180" w:horzAnchor="margin" w:tblpXSpec="center" w:tblpY="778"/>
+        <w:tblW w:w="0" w:type="auto"/>
+        <w:tblLook w:val="04A0" w:firstRow="1" w:lastRow="0" w:firstColumn="1" w:lastColumn="0" w:noHBand="0" w:noVBand="1"/>
+      </w:tblPr>
+      <w:tblGrid>
+        <w:gridCol w:w="2405"/>
+        <w:gridCol w:w="6611"/>
+      </w:tblGrid>
+      <w:tr>
+        <w:tc>
+          <w:tcPr>
+            <w:tcW w:w="9016" w:type="dxa"/>
+            <w:gridSpan w:val="2"/>
+            <w:shd w:val="clear" w:color="auto" w:fill="D9D9D9" w:themeFill="background1" w:themeFillShade="D9"/>
+          </w:tcPr>
+          <w:p>
+            <w:pPr>
+              <w:jc w:val="center"/>
+              <w:rPr>
+                <w:b/>
+                <w:bCs/>
+                <w:sz w:val="36"/>
+                <w:szCs w:val="36"/>
+              </w:rPr>
+            </w:pPr>
+            <w:r>
+              <w:rPr>
+                <w:b/>
+                <w:bCs/>
+                <w:sz w:val="36"/>
+                <w:szCs w:val="36"/>
+              </w:rPr>
+              <w:t>Level 5 AI and Machine Learning Bootcamp – Project</w:t>
+            </w:r>
+            <w:r>
+              <w:rPr>
+                <w:b/>
+                <w:bCs/>
+                <w:sz w:val="36"/>
+                <w:szCs w:val="36"/>
+              </w:rPr>
+              <w:t xml:space="preserve"> Plan</w:t>
+            </w:r>
+          </w:p>
+        </w:tc>
+      </w:tr>
+      <w:tr>
+        <w:tc>
+          <w:tcPr>
+            <w:tcW w:w="9016" w:type="dxa"/>
+            <w:gridSpan w:val="2"/>
+          </w:tcPr>
+          <w:p>
+            <w:pPr>
+              <w:rPr>
+                <w:b/>
+                <w:bCs/>
+                <w:sz w:val="28"/>
+                <w:szCs w:val="28"/>
+                <w:u w:val="single"/>
+              </w:rPr>
+            </w:pPr>
+          </w:p>
+        </w:tc>
+      </w:tr>
+      <w:tr>
+        <w:tc>
+          <w:tcPr>
+            <w:tcW w:w="2405" w:type="dxa"/>
+            <w:shd w:val="clear" w:color="auto" w:fill="D9D9D9" w:themeFill="background1" w:themeFillShade="D9"/>
+          </w:tcPr>
+          <w:p>
+            <w:pPr>
+              <w:rPr>
+                <w:b/>
+                <w:bCs/>
+                <w:sz w:val="28"/>
+                <w:szCs w:val="28"/>
+              </w:rPr>
+            </w:pPr>
+            <w:r>
+              <w:rPr>
+                <w:b/>
+                <w:bCs/>
+                <w:sz w:val="28"/>
+                <w:szCs w:val="28"/>
+              </w:rPr>
+              <w:t>Student:</w:t>
+            </w:r>
+          </w:p>
+        </w:tc>
+        <w:tc>
+          <w:tcPr>
+            <w:tcW w:w="6611" w:type="dxa"/>
+          </w:tcPr>
+          <w:p>
+            <w:pPr>
+              <w:rPr>
+                <w:b/>
+                <w:bCs/>
+                <w:sz w:val="28"/>
+                <w:szCs w:val="28"/>
+              </w:rPr>
+            </w:pPr>
+            <w:r>
+              <w:rPr>
+                <w:b/>
+                <w:bCs/>
+                <w:sz w:val="28"/>
+                <w:szCs w:val="28"/>
+              </w:rPr>
+              <w:t>Spencer David O’Hegarty</w:t>
+            </w:r>
+          </w:p>
+        </w:tc>
+      </w:tr>
+      <w:tr>
+        <w:tc>
+          <w:tcPr>
+            <w:tcW w:w="2405" w:type="dxa"/>
+            <w:shd w:val="clear" w:color="auto" w:fill="D9D9D9" w:themeFill="background1" w:themeFillShade="D9"/>
+          </w:tcPr>
+          <w:p>
+            <w:pPr>
+              <w:rPr>
+                <w:b/>
+                <w:bCs/>
+                <w:sz w:val="28"/>
+                <w:szCs w:val="28"/>
+              </w:rPr>
+            </w:pPr>
+            <w:r>
+              <w:rPr>
+                <w:b/>
+                <w:bCs/>
+                <w:sz w:val="28"/>
+                <w:szCs w:val="28"/>
+              </w:rPr>
+              <w:t>Assessor:</w:t>
+            </w:r>
+          </w:p>
+        </w:tc>
+        <w:tc>
+          <w:tcPr>
+            <w:tcW w:w="6611" w:type="dxa"/>
+          </w:tcPr>
+          <w:p>
+            <w:pPr>
+              <w:rPr>
+                <w:b/>
+                <w:bCs/>
+                <w:sz w:val="28"/>
+                <w:szCs w:val="28"/>
+              </w:rPr>
+            </w:pPr>
+            <w:r>
+              <w:rPr>
+                <w:b/>
+                <w:bCs/>
+                <w:sz w:val="28"/>
+                <w:szCs w:val="28"/>
+              </w:rPr>
+              <w:t>John McKechnie</w:t>
+            </w:r>
+          </w:p>
+        </w:tc>
+      </w:tr>
+      <w:tr>
+        <w:tc>
+          <w:tcPr>
+            <w:tcW w:w="2405" w:type="dxa"/>
+            <w:shd w:val="clear" w:color="auto" w:fill="D9D9D9" w:themeFill="background1" w:themeFillShade="D9"/>
+          </w:tcPr>
+          <w:p>
+            <w:pPr>
+              <w:rPr>
+                <w:b/>
+                <w:bCs/>
+                <w:sz w:val="28"/>
+                <w:szCs w:val="28"/>
+              </w:rPr>
+            </w:pPr>
+            <w:r>
+              <w:rPr>
+                <w:b/>
+                <w:bCs/>
+                <w:sz w:val="28"/>
+                <w:szCs w:val="28"/>
+              </w:rPr>
+              <w:t>Hand in Deadline:</w:t>
+            </w:r>
+          </w:p>
+        </w:tc>
+        <w:tc>
+          <w:tcPr>
+            <w:tcW w:w="6611" w:type="dxa"/>
+          </w:tcPr>
+          <w:p>
+            <w:pPr>
+              <w:rPr>
+                <w:b/>
+                <w:bCs/>
+                <w:sz w:val="28"/>
+                <w:szCs w:val="28"/>
+              </w:rPr>
+            </w:pPr>
+            <w:r>
+              <w:rPr>
+                <w:b/>
+                <w:bCs/>
+                <w:sz w:val="28"/>
+                <w:szCs w:val="28"/>
+              </w:rPr>
+              <w:t>11</w:t>
+            </w:r>
+            <w:r>
+              <w:rPr>
+                <w:b/>
+                <w:bCs/>
+                <w:sz w:val="28"/>
+                <w:szCs w:val="28"/>
+                <w:vertAlign w:val="superscript"/>
+              </w:rPr>
+              <w:t>th</w:t>
+            </w:r>
+            <w:r>
+              <w:rPr>
+                <w:b/>
+                <w:bCs/>
+                <w:sz w:val="28"/>
+                <w:szCs w:val="28"/>
+              </w:rPr>
+              <w:t xml:space="preserve"> April 2025</w:t>
+            </w:r>
+          </w:p>
+        </w:tc>
+      </w:tr>
+    </w:tbl>
+    <w:p>
+      <w:pPr>
         <w:rPr>
           <w:b/>
           <w:bCs/>
@@ -20,6 +263,48 @@
           <w:szCs w:val="36"/>
           <w:u w:val="single"/>
         </w:rPr>
+      </w:pPr>
+    </w:p>
+    <w:p>
+      <w:pPr>
+        <w:rPr>
+          <w:b/>
+          <w:bCs/>
+          <w:sz w:val="36"/>
+          <w:szCs w:val="36"/>
+          <w:u w:val="single"/>
+        </w:rPr>
+      </w:pPr>
+      <w:r>
+        <w:rPr>
+          <w:b/>
+          <w:bCs/>
+          <w:sz w:val="36"/>
+          <w:szCs w:val="36"/>
+          <w:u w:val="single"/>
+        </w:rPr>
+        <w:br w:type="page"/>
+      </w:r>
+    </w:p>
+    <w:p>
+      <w:pPr>
+        <w:rPr>
+          <w:b/>
+          <w:bCs/>
+          <w:sz w:val="36"/>
+          <w:szCs w:val="36"/>
+          <w:u w:val="single"/>
+        </w:rPr>
+      </w:pPr>
+      <w:r>
+        <w:rPr>
+          <w:b/>
+          <w:bCs/>
+          <w:sz w:val="36"/>
+          <w:szCs w:val="36"/>
+          <w:u w:val="single"/>
+        </w:rPr>
+        <w:lastRenderedPageBreak/>
         <w:t>Project Objectives</w:t>
       </w:r>
     </w:p>
@@ -211,27 +496,6 @@
           <w:sz w:val="28"/>
           <w:szCs w:val="28"/>
         </w:rPr>
-        <w:t>Develop and appropriate model which is trained to respond correctly to math comprehensions questions;</w:t>
-      </w:r>
-    </w:p>
-    <w:p>
-      <w:pPr>
-        <w:pStyle w:val="ListParagraph"/>
-        <w:numPr>
-          <w:ilvl w:val="0"/>
-          <w:numId w:val="1"/>
-        </w:numPr>
-        <w:jc w:val="both"/>
-        <w:rPr>
-          <w:sz w:val="28"/>
-          <w:szCs w:val="28"/>
-        </w:rPr>
-      </w:pPr>
-      <w:r>
-        <w:rPr>
-          <w:sz w:val="28"/>
-          <w:szCs w:val="28"/>
-        </w:rPr>
         <w:t>Develop a mechanism by which to automatically generate a dataset of comprehension maths questions;</w:t>
       </w:r>
     </w:p>
@@ -253,6 +517,27 @@
           <w:sz w:val="28"/>
           <w:szCs w:val="28"/>
         </w:rPr>
+        <w:t>Develop an appropriate model which is trained to respond correctly to math comprehension questions;</w:t>
+      </w:r>
+    </w:p>
+    <w:p>
+      <w:pPr>
+        <w:pStyle w:val="ListParagraph"/>
+        <w:numPr>
+          <w:ilvl w:val="0"/>
+          <w:numId w:val="1"/>
+        </w:numPr>
+        <w:jc w:val="both"/>
+        <w:rPr>
+          <w:sz w:val="28"/>
+          <w:szCs w:val="28"/>
+        </w:rPr>
+      </w:pPr>
+      <w:r>
+        <w:rPr>
+          <w:sz w:val="28"/>
+          <w:szCs w:val="28"/>
+        </w:rPr>
         <w:t>Employ relevant evaluation techniques to measure model performance;</w:t>
       </w:r>
     </w:p>
@@ -344,7 +629,47 @@
           <w:u w:val="single"/>
         </w:rPr>
       </w:pPr>
+    </w:p>
+    <w:p>
+      <w:pPr>
+        <w:rPr>
+          <w:b/>
+          <w:bCs/>
+          <w:sz w:val="28"/>
+          <w:szCs w:val="28"/>
+        </w:rPr>
+      </w:pPr>
       <w:r>
+        <w:rPr>
+          <w:b/>
+          <w:bCs/>
+          <w:sz w:val="28"/>
+          <w:szCs w:val="28"/>
+        </w:rPr>
+        <w:t xml:space="preserve">The Github repo for this project can be found here: </w:t>
+      </w:r>
+      <w:hyperlink r:id="rId8" w:history="1">
+        <w:r>
+          <w:rPr>
+            <w:rStyle w:val="Hyperlink"/>
+            <w:sz w:val="28"/>
+            <w:szCs w:val="28"/>
+          </w:rPr>
+          <w:t>https://github.com/spanersoraferty/math-problem-assistant</w:t>
+        </w:r>
+      </w:hyperlink>
+      <w:r>
+        <w:rPr>
+          <w:b/>
+          <w:bCs/>
+          <w:sz w:val="28"/>
+          <w:szCs w:val="28"/>
+        </w:rPr>
+        <w:br w:type="page"/>
+      </w:r>
+    </w:p>
+    <w:p>
+      <w:pPr>
         <w:rPr>
           <w:b/>
           <w:bCs/>
@@ -352,6 +677,16 @@
           <w:szCs w:val="36"/>
           <w:u w:val="single"/>
         </w:rPr>
+      </w:pPr>
+      <w:r>
+        <w:rPr>
+          <w:b/>
+          <w:bCs/>
+          <w:sz w:val="36"/>
+          <w:szCs w:val="36"/>
+          <w:u w:val="single"/>
+        </w:rPr>
+        <w:lastRenderedPageBreak/>
         <w:t>Data Considerations</w:t>
       </w:r>
     </w:p>
@@ -367,30 +702,619 @@
           <w:sz w:val="28"/>
           <w:szCs w:val="28"/>
         </w:rPr>
-        <w:t>Although we are not dealing with a prescribed dataset, we</w:t>
+        <w:t xml:space="preserve">When building an </w:t>
+      </w:r>
+      <w:r>
+        <w:rPr>
+          <w:b/>
+          <w:bCs/>
+          <w:sz w:val="28"/>
+          <w:szCs w:val="28"/>
+        </w:rPr>
+        <w:t>encoder-decoder sequence-to-sequence model</w:t>
+      </w:r>
+      <w:r>
+        <w:rPr>
+          <w:sz w:val="28"/>
+          <w:szCs w:val="28"/>
+        </w:rPr>
+        <w:t xml:space="preserve"> for </w:t>
+      </w:r>
+      <w:r>
+        <w:rPr>
+          <w:sz w:val="28"/>
+          <w:szCs w:val="28"/>
+        </w:rPr>
+        <w:t>our</w:t>
+      </w:r>
+      <w:r>
+        <w:rPr>
+          <w:sz w:val="28"/>
+          <w:szCs w:val="28"/>
+        </w:rPr>
+        <w:t xml:space="preserve"> math comprehension assistant, </w:t>
+      </w:r>
+      <w:r>
+        <w:rPr>
+          <w:sz w:val="28"/>
+          <w:szCs w:val="28"/>
+        </w:rPr>
+        <w:t>the following key factors will be considered,</w:t>
       </w:r>
     </w:p>
     <w:p>
       <w:pPr>
         <w:rPr>
+          <w:b/>
+          <w:bCs/>
           <w:sz w:val="28"/>
           <w:szCs w:val="28"/>
         </w:rPr>
       </w:pPr>
       <w:r>
         <w:rPr>
-          <w:sz w:val="28"/>
-          <w:szCs w:val="28"/>
-        </w:rPr>
-        <w:lastRenderedPageBreak/>
-        <w:t>Methods bywhich to template data and generate random questions</w:t>
+          <w:b/>
+          <w:bCs/>
+          <w:sz w:val="28"/>
+          <w:szCs w:val="28"/>
+        </w:rPr>
+        <w:t>1. Data Quality &amp; Diversity</w:t>
+      </w:r>
+    </w:p>
+    <w:p>
+      <w:pPr>
+        <w:numPr>
+          <w:ilvl w:val="0"/>
+          <w:numId w:val="4"/>
+        </w:numPr>
+        <w:rPr>
+          <w:sz w:val="28"/>
+          <w:szCs w:val="28"/>
+        </w:rPr>
+      </w:pPr>
+      <w:r>
+        <w:rPr>
+          <w:sz w:val="28"/>
+          <w:szCs w:val="28"/>
+        </w:rPr>
+        <w:t>The dataset should include a variety of</w:t>
       </w:r>
       <w:r>
         <w:rPr>
           <w:sz w:val="28"/>
           <w:szCs w:val="28"/>
         </w:rPr>
+        <w:t xml:space="preserve"> comprehension</w:t>
+      </w:r>
+      <w:r>
+        <w:rPr>
+          <w:sz w:val="28"/>
+          <w:szCs w:val="28"/>
+        </w:rPr>
+        <w:t xml:space="preserve"> math problems, </w:t>
+      </w:r>
+      <w:r>
+        <w:rPr>
+          <w:sz w:val="28"/>
+          <w:szCs w:val="28"/>
+        </w:rPr>
+        <w:t>with a mix of narrative and arithmetic</w:t>
+      </w:r>
+      <w:r>
+        <w:rPr>
+          <w:sz w:val="28"/>
+          <w:szCs w:val="28"/>
+        </w:rPr>
+        <w:t>.</w:t>
+      </w:r>
+    </w:p>
+    <w:p>
+      <w:pPr>
+        <w:numPr>
+          <w:ilvl w:val="0"/>
+          <w:numId w:val="4"/>
+        </w:numPr>
+        <w:rPr>
+          <w:sz w:val="28"/>
+          <w:szCs w:val="28"/>
+        </w:rPr>
+      </w:pPr>
+      <w:r>
+        <w:rPr>
+          <w:sz w:val="28"/>
+          <w:szCs w:val="28"/>
+        </w:rPr>
+        <w:t>The data should e</w:t>
+      </w:r>
+      <w:r>
+        <w:rPr>
+          <w:sz w:val="28"/>
+          <w:szCs w:val="28"/>
+        </w:rPr>
+        <w:t>nsure</w:t>
+      </w:r>
+      <w:r>
+        <w:rPr>
+          <w:sz w:val="28"/>
+          <w:szCs w:val="28"/>
+        </w:rPr>
+        <w:t xml:space="preserve"> a</w:t>
+      </w:r>
+      <w:r>
+        <w:rPr>
+          <w:sz w:val="28"/>
+          <w:szCs w:val="28"/>
+        </w:rPr>
+        <w:t xml:space="preserve"> balanced representation of different problem types to prevent bias toward a specific category.</w:t>
+      </w:r>
+    </w:p>
+    <w:p>
+      <w:pPr>
+        <w:numPr>
+          <w:ilvl w:val="0"/>
+          <w:numId w:val="4"/>
+        </w:numPr>
+        <w:rPr>
+          <w:sz w:val="28"/>
+          <w:szCs w:val="28"/>
+        </w:rPr>
+      </w:pPr>
+      <w:r>
+        <w:rPr>
+          <w:sz w:val="28"/>
+          <w:szCs w:val="28"/>
+        </w:rPr>
+        <w:t xml:space="preserve">The data must be structured to prevent the model </w:t>
+      </w:r>
+      <w:r>
+        <w:rPr>
+          <w:sz w:val="28"/>
+          <w:szCs w:val="28"/>
+        </w:rPr>
+        <w:t>just predicting final answers</w:t>
+      </w:r>
+      <w:r>
+        <w:rPr>
+          <w:sz w:val="28"/>
+          <w:szCs w:val="28"/>
+        </w:rPr>
+        <w:t>, and promote</w:t>
+      </w:r>
+      <w:r>
+        <w:rPr>
+          <w:sz w:val="28"/>
+          <w:szCs w:val="28"/>
+        </w:rPr>
+        <w:t xml:space="preserve"> the model learn structured reasoning rather.</w:t>
+      </w:r>
+    </w:p>
+    <w:p>
+      <w:pPr>
+        <w:ind w:left="720"/>
+        <w:rPr>
+          <w:sz w:val="4"/>
+          <w:szCs w:val="4"/>
+        </w:rPr>
+      </w:pPr>
+    </w:p>
+    <w:p>
+      <w:pPr>
+        <w:rPr>
+          <w:b/>
+          <w:bCs/>
+          <w:sz w:val="28"/>
+          <w:szCs w:val="28"/>
+        </w:rPr>
+      </w:pPr>
+      <w:r>
+        <w:rPr>
+          <w:b/>
+          <w:bCs/>
+          <w:sz w:val="28"/>
+          <w:szCs w:val="28"/>
+        </w:rPr>
+        <w:t>2. Data Preprocessing</w:t>
+      </w:r>
+    </w:p>
+    <w:p>
+      <w:pPr>
+        <w:numPr>
+          <w:ilvl w:val="0"/>
+          <w:numId w:val="5"/>
+        </w:numPr>
+        <w:rPr>
+          <w:sz w:val="28"/>
+          <w:szCs w:val="28"/>
+        </w:rPr>
+      </w:pPr>
+      <w:r>
+        <w:rPr>
+          <w:b/>
+          <w:bCs/>
+          <w:sz w:val="28"/>
+          <w:szCs w:val="28"/>
+        </w:rPr>
+        <w:t>Tokenization</w:t>
+      </w:r>
+      <w:r>
+        <w:rPr>
+          <w:sz w:val="28"/>
+          <w:szCs w:val="28"/>
+        </w:rPr>
+        <w:t xml:space="preserve">: Mathematical expressions must be appropriately tokenized, </w:t>
+      </w:r>
+      <w:r>
+        <w:rPr>
+          <w:sz w:val="28"/>
+          <w:szCs w:val="28"/>
+        </w:rPr>
+        <w:t xml:space="preserve">whilst </w:t>
+      </w:r>
+      <w:r>
+        <w:rPr>
+          <w:sz w:val="28"/>
+          <w:szCs w:val="28"/>
+        </w:rPr>
+        <w:t>handling symbols like +, -, =.</w:t>
+      </w:r>
+    </w:p>
+    <w:p>
+      <w:pPr>
+        <w:numPr>
+          <w:ilvl w:val="0"/>
+          <w:numId w:val="5"/>
+        </w:numPr>
+        <w:rPr>
+          <w:sz w:val="28"/>
+          <w:szCs w:val="28"/>
+        </w:rPr>
+      </w:pPr>
+      <w:r>
+        <w:rPr>
+          <w:b/>
+          <w:bCs/>
+          <w:sz w:val="28"/>
+          <w:szCs w:val="28"/>
+        </w:rPr>
+        <w:t>Normalization</w:t>
+      </w:r>
+      <w:r>
+        <w:rPr>
+          <w:sz w:val="28"/>
+          <w:szCs w:val="28"/>
+        </w:rPr>
+        <w:t>: Convert numbers into standard formats (e.g., "</w:t>
+      </w:r>
+      <w:r>
+        <w:rPr>
+          <w:sz w:val="28"/>
+          <w:szCs w:val="28"/>
+        </w:rPr>
+        <w:t>25</w:t>
+      </w:r>
+      <w:r>
+        <w:rPr>
+          <w:sz w:val="28"/>
+          <w:szCs w:val="28"/>
+        </w:rPr>
+        <w:t>" → "</w:t>
+      </w:r>
+      <w:r>
+        <w:rPr>
+          <w:sz w:val="28"/>
+          <w:szCs w:val="28"/>
+        </w:rPr>
         <w:t xml:space="preserve"> </w:t>
+      </w:r>
+      <w:r>
+        <w:rPr>
+          <w:sz w:val="28"/>
+          <w:szCs w:val="28"/>
+        </w:rPr>
+        <w:t>twenty-five</w:t>
+      </w:r>
+      <w:r>
+        <w:rPr>
+          <w:sz w:val="28"/>
+          <w:szCs w:val="28"/>
+        </w:rPr>
+        <w:t xml:space="preserve"> </w:t>
+      </w:r>
+      <w:r>
+        <w:rPr>
+          <w:sz w:val="28"/>
+          <w:szCs w:val="28"/>
+        </w:rPr>
+        <w:t>") for consistency.</w:t>
+      </w:r>
+    </w:p>
+    <w:p>
+      <w:pPr>
+        <w:numPr>
+          <w:ilvl w:val="0"/>
+          <w:numId w:val="5"/>
+        </w:numPr>
+        <w:rPr>
+          <w:sz w:val="28"/>
+          <w:szCs w:val="28"/>
+        </w:rPr>
+      </w:pPr>
+      <w:r>
+        <w:rPr>
+          <w:b/>
+          <w:bCs/>
+          <w:sz w:val="28"/>
+          <w:szCs w:val="28"/>
+        </w:rPr>
+        <w:t>Handling Missing or Noisy Data</w:t>
+      </w:r>
+      <w:r>
+        <w:rPr>
+          <w:sz w:val="28"/>
+          <w:szCs w:val="28"/>
+        </w:rPr>
+        <w:t>: Remove ambiguous or poorly structured problems that could mislead the model.</w:t>
+      </w:r>
+    </w:p>
+    <w:p>
+      <w:pPr>
+        <w:ind w:left="720"/>
+        <w:rPr>
+          <w:sz w:val="4"/>
+          <w:szCs w:val="4"/>
+        </w:rPr>
+      </w:pPr>
+    </w:p>
+    <w:p>
+      <w:pPr>
+        <w:rPr>
+          <w:b/>
+          <w:bCs/>
+          <w:sz w:val="28"/>
+          <w:szCs w:val="28"/>
+        </w:rPr>
+      </w:pPr>
+      <w:r>
+        <w:rPr>
+          <w:b/>
+          <w:bCs/>
+          <w:sz w:val="28"/>
+          <w:szCs w:val="28"/>
+        </w:rPr>
+        <w:t>3. Sequence Formatting</w:t>
+      </w:r>
+    </w:p>
+    <w:p>
+      <w:pPr>
+        <w:numPr>
+          <w:ilvl w:val="0"/>
+          <w:numId w:val="6"/>
+        </w:numPr>
+        <w:rPr>
+          <w:sz w:val="28"/>
+          <w:szCs w:val="28"/>
+        </w:rPr>
+      </w:pPr>
+      <w:r>
+        <w:rPr>
+          <w:sz w:val="28"/>
+          <w:szCs w:val="28"/>
+        </w:rPr>
+        <w:t xml:space="preserve">Ensure consistent input-output formatting (e.g., </w:t>
+      </w:r>
+      <w:r>
+        <w:rPr>
+          <w:sz w:val="28"/>
+          <w:szCs w:val="28"/>
+        </w:rPr>
+        <w:t>initial</w:t>
+      </w:r>
+      <w:r>
+        <w:rPr>
+          <w:sz w:val="28"/>
+          <w:szCs w:val="28"/>
+        </w:rPr>
+        <w:t xml:space="preserve"> </w:t>
+      </w:r>
+      <w:r>
+        <w:rPr>
+          <w:sz w:val="28"/>
+          <w:szCs w:val="28"/>
+        </w:rPr>
+        <w:t>question</w:t>
+      </w:r>
+      <w:r>
+        <w:rPr>
+          <w:sz w:val="28"/>
+          <w:szCs w:val="28"/>
+        </w:rPr>
+        <w:t xml:space="preserve"> → final answer).</w:t>
+      </w:r>
+    </w:p>
+    <w:p>
+      <w:pPr>
+        <w:numPr>
+          <w:ilvl w:val="0"/>
+          <w:numId w:val="6"/>
+        </w:numPr>
+        <w:rPr>
+          <w:sz w:val="28"/>
+          <w:szCs w:val="28"/>
+        </w:rPr>
+      </w:pPr>
+      <w:r>
+        <w:rPr>
+          <w:sz w:val="28"/>
+          <w:szCs w:val="28"/>
+        </w:rPr>
+        <w:t>Define a standardized vocabulary, including mathematical symbols and</w:t>
+      </w:r>
+      <w:r>
+        <w:rPr>
+          <w:sz w:val="28"/>
+          <w:szCs w:val="28"/>
+        </w:rPr>
+        <w:t xml:space="preserve"> comprehension</w:t>
+      </w:r>
+      <w:r>
+        <w:rPr>
+          <w:sz w:val="28"/>
+          <w:szCs w:val="28"/>
+        </w:rPr>
+        <w:t xml:space="preserve"> </w:t>
+      </w:r>
+      <w:r>
+        <w:rPr>
+          <w:sz w:val="28"/>
+          <w:szCs w:val="28"/>
+        </w:rPr>
+        <w:t>words</w:t>
+      </w:r>
+      <w:r>
+        <w:rPr>
+          <w:sz w:val="28"/>
+          <w:szCs w:val="28"/>
+        </w:rPr>
+        <w:t>.</w:t>
+      </w:r>
+    </w:p>
+    <w:p>
+      <w:pPr>
+        <w:numPr>
+          <w:ilvl w:val="0"/>
+          <w:numId w:val="6"/>
+        </w:numPr>
+        <w:rPr>
+          <w:sz w:val="28"/>
+          <w:szCs w:val="28"/>
+        </w:rPr>
+      </w:pPr>
+      <w:r>
+        <w:rPr>
+          <w:sz w:val="28"/>
+          <w:szCs w:val="28"/>
+        </w:rPr>
+        <w:lastRenderedPageBreak/>
+        <w:t>Use padding</w:t>
+      </w:r>
+      <w:r>
+        <w:rPr>
+          <w:b/>
+          <w:bCs/>
+          <w:sz w:val="28"/>
+          <w:szCs w:val="28"/>
+        </w:rPr>
+        <w:t xml:space="preserve"> </w:t>
+      </w:r>
+      <w:r>
+        <w:rPr>
+          <w:sz w:val="28"/>
+          <w:szCs w:val="28"/>
+        </w:rPr>
+        <w:t>to manage variable-length input sequences efficiently.</w:t>
+      </w:r>
+    </w:p>
+    <w:p>
+      <w:pPr>
+        <w:ind w:left="720"/>
+        <w:rPr>
+          <w:sz w:val="4"/>
+          <w:szCs w:val="4"/>
+        </w:rPr>
+      </w:pPr>
+    </w:p>
+    <w:p>
+      <w:pPr>
+        <w:rPr>
+          <w:b/>
+          <w:bCs/>
+          <w:sz w:val="28"/>
+          <w:szCs w:val="28"/>
+        </w:rPr>
+      </w:pPr>
+      <w:r>
+        <w:rPr>
+          <w:b/>
+          <w:bCs/>
+          <w:sz w:val="28"/>
+          <w:szCs w:val="28"/>
+        </w:rPr>
+        <w:t>4. Training Data Size</w:t>
+      </w:r>
+    </w:p>
+    <w:p>
+      <w:pPr>
+        <w:numPr>
+          <w:ilvl w:val="0"/>
+          <w:numId w:val="7"/>
+        </w:numPr>
+        <w:rPr>
+          <w:sz w:val="28"/>
+          <w:szCs w:val="28"/>
+        </w:rPr>
+      </w:pPr>
+      <w:r>
+        <w:rPr>
+          <w:sz w:val="28"/>
+          <w:szCs w:val="28"/>
+        </w:rPr>
+        <w:t>Large, high-quality datasets</w:t>
+      </w:r>
+      <w:r>
+        <w:rPr>
+          <w:sz w:val="28"/>
+          <w:szCs w:val="28"/>
+        </w:rPr>
+        <w:t xml:space="preserve"> should be produceable in order</w:t>
+      </w:r>
+      <w:r>
+        <w:rPr>
+          <w:sz w:val="28"/>
+          <w:szCs w:val="28"/>
+        </w:rPr>
+        <w:t xml:space="preserve"> </w:t>
+      </w:r>
+      <w:r>
+        <w:rPr>
+          <w:sz w:val="28"/>
+          <w:szCs w:val="28"/>
+        </w:rPr>
+        <w:t>promote</w:t>
+      </w:r>
+      <w:r>
+        <w:rPr>
+          <w:sz w:val="28"/>
+          <w:szCs w:val="28"/>
+        </w:rPr>
+        <w:t xml:space="preserve"> generali</w:t>
+      </w:r>
+      <w:r>
+        <w:rPr>
+          <w:sz w:val="28"/>
+          <w:szCs w:val="28"/>
+        </w:rPr>
+        <w:t>s</w:t>
+      </w:r>
+      <w:r>
+        <w:rPr>
+          <w:sz w:val="28"/>
+          <w:szCs w:val="28"/>
+        </w:rPr>
+        <w:t>ation</w:t>
+      </w:r>
+      <w:r>
+        <w:rPr>
+          <w:sz w:val="28"/>
+          <w:szCs w:val="28"/>
+        </w:rPr>
+        <w:t xml:space="preserve"> and</w:t>
+      </w:r>
+      <w:r>
+        <w:rPr>
+          <w:sz w:val="28"/>
+          <w:szCs w:val="28"/>
+        </w:rPr>
+        <w:t xml:space="preserve"> introduce problem variations.</w:t>
       </w:r>
     </w:p>
     <w:p>
@@ -403,9 +1327,7 @@
           <w:u w:val="single"/>
         </w:rPr>
       </w:pPr>
-    </w:p>
-    <w:p>
-      <w:pPr>
+      <w:r>
         <w:rPr>
           <w:b/>
           <w:bCs/>
@@ -413,8 +1335,11 @@
           <w:szCs w:val="36"/>
           <w:u w:val="single"/>
         </w:rPr>
-      </w:pPr>
-      <w:r>
+        <w:br w:type="page"/>
+      </w:r>
+    </w:p>
+    <w:p>
+      <w:pPr>
         <w:rPr>
           <w:b/>
           <w:bCs/>
@@ -422,7 +1347,17 @@
           <w:szCs w:val="36"/>
           <w:u w:val="single"/>
         </w:rPr>
-        <w:t>Methodology and tooling</w:t>
+      </w:pPr>
+      <w:r>
+        <w:rPr>
+          <w:b/>
+          <w:bCs/>
+          <w:sz w:val="36"/>
+          <w:szCs w:val="36"/>
+          <w:u w:val="single"/>
+        </w:rPr>
+        <w:lastRenderedPageBreak/>
+        <w:t>Methodology</w:t>
       </w:r>
     </w:p>
     <w:p>
@@ -437,21 +1372,1635 @@
           <w:sz w:val="28"/>
           <w:szCs w:val="28"/>
         </w:rPr>
-        <w:t xml:space="preserve">The objectives of this project </w:t>
+        <w:t xml:space="preserve">Preliminary research conducted suggests a </w:t>
       </w:r>
+      <w:r>
+        <w:rPr>
+          <w:b/>
+          <w:bCs/>
+          <w:sz w:val="28"/>
+          <w:szCs w:val="28"/>
+        </w:rPr>
+        <w:t xml:space="preserve">sequence-to-sequence (Seq2Seq) encoder-decoder </w:t>
+      </w:r>
+      <w:r>
+        <w:rPr>
+          <w:sz w:val="28"/>
+          <w:szCs w:val="28"/>
+        </w:rPr>
+        <w:t xml:space="preserve">model </w:t>
+      </w:r>
+      <w:r>
+        <w:rPr>
+          <w:sz w:val="28"/>
+          <w:szCs w:val="28"/>
+        </w:rPr>
+        <w:t xml:space="preserve">would prove a good fit for our proposed use-case given their ability </w:t>
+      </w:r>
+      <w:r>
+        <w:rPr>
+          <w:sz w:val="28"/>
+          <w:szCs w:val="28"/>
+        </w:rPr>
+        <w:t>to process sequential data, such as text or numerical sequences, by mapping a</w:t>
+      </w:r>
+      <w:r>
+        <w:rPr>
+          <w:sz w:val="28"/>
+          <w:szCs w:val="28"/>
+        </w:rPr>
+        <w:t>n</w:t>
+      </w:r>
+      <w:r>
+        <w:rPr>
+          <w:sz w:val="28"/>
+          <w:szCs w:val="28"/>
+        </w:rPr>
+        <w:t xml:space="preserve"> input</w:t>
+      </w:r>
+      <w:r>
+        <w:rPr>
+          <w:sz w:val="28"/>
+          <w:szCs w:val="28"/>
+        </w:rPr>
+        <w:t xml:space="preserve"> question</w:t>
+      </w:r>
+      <w:r>
+        <w:rPr>
+          <w:sz w:val="28"/>
+          <w:szCs w:val="28"/>
+        </w:rPr>
+        <w:t xml:space="preserve"> sequence to an output</w:t>
+      </w:r>
+      <w:r>
+        <w:rPr>
+          <w:sz w:val="28"/>
+          <w:szCs w:val="28"/>
+        </w:rPr>
+        <w:t xml:space="preserve"> answer</w:t>
+      </w:r>
+      <w:r>
+        <w:rPr>
+          <w:sz w:val="28"/>
+          <w:szCs w:val="28"/>
+        </w:rPr>
+        <w:t xml:space="preserve"> sequence. Th</w:t>
+      </w:r>
+      <w:r>
+        <w:rPr>
+          <w:sz w:val="28"/>
+          <w:szCs w:val="28"/>
+        </w:rPr>
+        <w:t>is</w:t>
+      </w:r>
+      <w:r>
+        <w:rPr>
+          <w:sz w:val="28"/>
+          <w:szCs w:val="28"/>
+        </w:rPr>
+        <w:t xml:space="preserve"> methodology</w:t>
+      </w:r>
+      <w:r>
+        <w:rPr>
+          <w:sz w:val="28"/>
+          <w:szCs w:val="28"/>
+        </w:rPr>
+        <w:t xml:space="preserve"> will incorporate</w:t>
+      </w:r>
+      <w:r>
+        <w:rPr>
+          <w:sz w:val="28"/>
+          <w:szCs w:val="28"/>
+        </w:rPr>
+        <w:t xml:space="preserve"> </w:t>
+      </w:r>
+      <w:r>
+        <w:rPr>
+          <w:sz w:val="28"/>
+          <w:szCs w:val="28"/>
+        </w:rPr>
+        <w:t>four</w:t>
+      </w:r>
+      <w:r>
+        <w:rPr>
+          <w:sz w:val="28"/>
+          <w:szCs w:val="28"/>
+        </w:rPr>
+        <w:t xml:space="preserve"> key components:</w:t>
+      </w:r>
+    </w:p>
+    <w:p>
+      <w:pPr>
+        <w:numPr>
+          <w:ilvl w:val="0"/>
+          <w:numId w:val="2"/>
+        </w:numPr>
+        <w:rPr>
+          <w:sz w:val="28"/>
+          <w:szCs w:val="28"/>
+        </w:rPr>
+      </w:pPr>
+      <w:r>
+        <w:rPr>
+          <w:b/>
+          <w:bCs/>
+          <w:sz w:val="28"/>
+          <w:szCs w:val="28"/>
+        </w:rPr>
+        <w:t>Encoder</w:t>
+      </w:r>
+      <w:r>
+        <w:rPr>
+          <w:sz w:val="28"/>
+          <w:szCs w:val="28"/>
+        </w:rPr>
+        <w:t>:</w:t>
+      </w:r>
+    </w:p>
+    <w:p>
+      <w:pPr>
+        <w:numPr>
+          <w:ilvl w:val="1"/>
+          <w:numId w:val="2"/>
+        </w:numPr>
+        <w:rPr>
+          <w:sz w:val="28"/>
+          <w:szCs w:val="28"/>
+        </w:rPr>
+      </w:pPr>
+      <w:r>
+        <w:rPr>
+          <w:sz w:val="28"/>
+          <w:szCs w:val="28"/>
+        </w:rPr>
+        <w:t>The encoder is a recurrent neural network (RNN), long short-term memory (LSTM) that processes the input sequence token by token.</w:t>
+      </w:r>
+    </w:p>
+    <w:p>
+      <w:pPr>
+        <w:numPr>
+          <w:ilvl w:val="1"/>
+          <w:numId w:val="2"/>
+        </w:numPr>
+        <w:rPr>
+          <w:sz w:val="28"/>
+          <w:szCs w:val="28"/>
+        </w:rPr>
+      </w:pPr>
+      <w:r>
+        <w:rPr>
+          <w:sz w:val="28"/>
+          <w:szCs w:val="28"/>
+        </w:rPr>
+        <w:t>C</w:t>
+      </w:r>
+      <w:r>
+        <w:rPr>
+          <w:sz w:val="28"/>
+          <w:szCs w:val="28"/>
+        </w:rPr>
+        <w:t>onverts the input into a context vector, which represents the entire sequence in a compressed form.</w:t>
+      </w:r>
+    </w:p>
+    <w:p>
+      <w:pPr>
+        <w:numPr>
+          <w:ilvl w:val="1"/>
+          <w:numId w:val="2"/>
+        </w:numPr>
+        <w:rPr>
+          <w:sz w:val="28"/>
+          <w:szCs w:val="28"/>
+        </w:rPr>
+      </w:pPr>
+      <w:r>
+        <w:rPr>
+          <w:sz w:val="28"/>
+          <w:szCs w:val="28"/>
+        </w:rPr>
+        <w:t>The final hidden state of the encoder is passed to the decoder.</w:t>
+      </w:r>
+    </w:p>
+    <w:p>
+      <w:pPr>
+        <w:numPr>
+          <w:ilvl w:val="0"/>
+          <w:numId w:val="2"/>
+        </w:numPr>
+        <w:rPr>
+          <w:sz w:val="28"/>
+          <w:szCs w:val="28"/>
+        </w:rPr>
+      </w:pPr>
+      <w:r>
+        <w:rPr>
+          <w:b/>
+          <w:bCs/>
+          <w:sz w:val="28"/>
+          <w:szCs w:val="28"/>
+        </w:rPr>
+        <w:t>Decoder</w:t>
+      </w:r>
+      <w:r>
+        <w:rPr>
+          <w:sz w:val="28"/>
+          <w:szCs w:val="28"/>
+        </w:rPr>
+        <w:t>:</w:t>
+      </w:r>
+    </w:p>
+    <w:p>
+      <w:pPr>
+        <w:numPr>
+          <w:ilvl w:val="1"/>
+          <w:numId w:val="2"/>
+        </w:numPr>
+        <w:rPr>
+          <w:sz w:val="28"/>
+          <w:szCs w:val="28"/>
+        </w:rPr>
+      </w:pPr>
+      <w:r>
+        <w:rPr>
+          <w:sz w:val="28"/>
+          <w:szCs w:val="28"/>
+        </w:rPr>
+        <w:t xml:space="preserve">The </w:t>
+      </w:r>
+      <w:r>
+        <w:rPr>
+          <w:sz w:val="28"/>
+          <w:szCs w:val="28"/>
+        </w:rPr>
+        <w:t>de</w:t>
+      </w:r>
+      <w:r>
+        <w:rPr>
+          <w:sz w:val="28"/>
+          <w:szCs w:val="28"/>
+        </w:rPr>
+        <w:t>coder is a recurrent neural network (RNN), long short-term memory (LSTM) that</w:t>
+      </w:r>
+      <w:r>
+        <w:rPr>
+          <w:sz w:val="28"/>
+          <w:szCs w:val="28"/>
+        </w:rPr>
+        <w:t xml:space="preserve"> </w:t>
+      </w:r>
+      <w:r>
+        <w:rPr>
+          <w:sz w:val="28"/>
+          <w:szCs w:val="28"/>
+        </w:rPr>
+        <w:t>takes the context vector</w:t>
+      </w:r>
+      <w:r>
+        <w:rPr>
+          <w:sz w:val="28"/>
+          <w:szCs w:val="28"/>
+        </w:rPr>
+        <w:t xml:space="preserve"> generated from the encoder</w:t>
+      </w:r>
+      <w:r>
+        <w:rPr>
+          <w:sz w:val="28"/>
+          <w:szCs w:val="28"/>
+        </w:rPr>
+        <w:t xml:space="preserve"> and generates the output</w:t>
+      </w:r>
+      <w:r>
+        <w:rPr>
+          <w:sz w:val="28"/>
+          <w:szCs w:val="28"/>
+        </w:rPr>
+        <w:t xml:space="preserve"> answer</w:t>
+      </w:r>
+      <w:r>
+        <w:rPr>
+          <w:sz w:val="28"/>
+          <w:szCs w:val="28"/>
+        </w:rPr>
+        <w:t xml:space="preserve"> sequence step by step.</w:t>
+      </w:r>
+    </w:p>
+    <w:p>
+      <w:pPr>
+        <w:numPr>
+          <w:ilvl w:val="1"/>
+          <w:numId w:val="2"/>
+        </w:numPr>
+        <w:rPr>
+          <w:sz w:val="28"/>
+          <w:szCs w:val="28"/>
+        </w:rPr>
+      </w:pPr>
+      <w:r>
+        <w:rPr>
+          <w:sz w:val="28"/>
+          <w:szCs w:val="28"/>
+        </w:rPr>
+        <w:t>P</w:t>
+      </w:r>
+      <w:r>
+        <w:rPr>
+          <w:sz w:val="28"/>
+          <w:szCs w:val="28"/>
+        </w:rPr>
+        <w:t>redicts each</w:t>
+      </w:r>
+      <w:r>
+        <w:rPr>
+          <w:sz w:val="28"/>
+          <w:szCs w:val="28"/>
+        </w:rPr>
+        <w:t xml:space="preserve"> answer</w:t>
+      </w:r>
+      <w:r>
+        <w:rPr>
+          <w:sz w:val="28"/>
+          <w:szCs w:val="28"/>
+        </w:rPr>
+        <w:t xml:space="preserve"> token sequentially, using the previous token as input.</w:t>
+      </w:r>
+    </w:p>
+    <w:p>
+      <w:pPr>
+        <w:numPr>
+          <w:ilvl w:val="1"/>
+          <w:numId w:val="2"/>
+        </w:numPr>
+        <w:rPr>
+          <w:sz w:val="28"/>
+          <w:szCs w:val="28"/>
+        </w:rPr>
+      </w:pPr>
+      <w:r>
+        <w:rPr>
+          <w:sz w:val="28"/>
+          <w:szCs w:val="28"/>
+        </w:rPr>
+        <w:t xml:space="preserve">An </w:t>
+      </w:r>
+      <w:r>
+        <w:rPr>
+          <w:b/>
+          <w:bCs/>
+          <w:sz w:val="28"/>
+          <w:szCs w:val="28"/>
+        </w:rPr>
+        <w:t>attention mechanism</w:t>
+      </w:r>
+      <w:r>
+        <w:rPr>
+          <w:sz w:val="28"/>
+          <w:szCs w:val="28"/>
+        </w:rPr>
+        <w:t xml:space="preserve"> </w:t>
+      </w:r>
+      <w:r>
+        <w:rPr>
+          <w:sz w:val="28"/>
+          <w:szCs w:val="28"/>
+        </w:rPr>
+        <w:t>will</w:t>
+      </w:r>
+      <w:r>
+        <w:rPr>
+          <w:sz w:val="28"/>
+          <w:szCs w:val="28"/>
+        </w:rPr>
+        <w:t xml:space="preserve"> be incorporated to allow the decoder to focus on specific parts of the input sequence rather than relying solely on the context vector.</w:t>
+      </w:r>
+    </w:p>
+    <w:p>
+      <w:pPr>
+        <w:numPr>
+          <w:ilvl w:val="0"/>
+          <w:numId w:val="2"/>
+        </w:numPr>
+        <w:rPr>
+          <w:sz w:val="28"/>
+          <w:szCs w:val="28"/>
+        </w:rPr>
+      </w:pPr>
+      <w:r>
+        <w:rPr>
+          <w:b/>
+          <w:bCs/>
+          <w:sz w:val="28"/>
+          <w:szCs w:val="28"/>
+        </w:rPr>
+        <w:t>Training Process</w:t>
+      </w:r>
+      <w:r>
+        <w:rPr>
+          <w:sz w:val="28"/>
+          <w:szCs w:val="28"/>
+        </w:rPr>
+        <w:t>:</w:t>
+      </w:r>
+    </w:p>
+    <w:p>
+      <w:pPr>
+        <w:numPr>
+          <w:ilvl w:val="1"/>
+          <w:numId w:val="2"/>
+        </w:numPr>
+        <w:rPr>
+          <w:sz w:val="28"/>
+          <w:szCs w:val="28"/>
+        </w:rPr>
+      </w:pPr>
+      <w:r>
+        <w:rPr>
+          <w:sz w:val="28"/>
+          <w:szCs w:val="28"/>
+        </w:rPr>
+        <w:lastRenderedPageBreak/>
+        <w:t xml:space="preserve">The model </w:t>
+      </w:r>
+      <w:r>
+        <w:rPr>
+          <w:sz w:val="28"/>
+          <w:szCs w:val="28"/>
+        </w:rPr>
+        <w:t>will be</w:t>
+      </w:r>
+      <w:r>
+        <w:rPr>
+          <w:sz w:val="28"/>
+          <w:szCs w:val="28"/>
+        </w:rPr>
+        <w:t xml:space="preserve"> trained</w:t>
+      </w:r>
+      <w:r>
+        <w:rPr>
+          <w:sz w:val="28"/>
+          <w:szCs w:val="28"/>
+        </w:rPr>
+        <w:t xml:space="preserve"> over a specified number of epochs using synthesised data, and </w:t>
+      </w:r>
+      <w:r>
+        <w:rPr>
+          <w:b/>
+          <w:bCs/>
+          <w:sz w:val="28"/>
+          <w:szCs w:val="28"/>
+        </w:rPr>
+        <w:t>teacher forcing</w:t>
+      </w:r>
+      <w:r>
+        <w:rPr>
+          <w:sz w:val="28"/>
+          <w:szCs w:val="28"/>
+        </w:rPr>
+        <w:t xml:space="preserve"> will be incorporated </w:t>
+      </w:r>
+      <w:r>
+        <w:rPr>
+          <w:sz w:val="28"/>
+          <w:szCs w:val="28"/>
+        </w:rPr>
+        <w:t>during training to improve learning efficiency.</w:t>
+      </w:r>
+    </w:p>
+    <w:p>
+      <w:pPr>
+        <w:numPr>
+          <w:ilvl w:val="1"/>
+          <w:numId w:val="2"/>
+        </w:numPr>
+        <w:rPr>
+          <w:sz w:val="28"/>
+          <w:szCs w:val="28"/>
+        </w:rPr>
+      </w:pPr>
+      <w:r>
+        <w:rPr>
+          <w:sz w:val="28"/>
+          <w:szCs w:val="28"/>
+        </w:rPr>
+        <w:t xml:space="preserve">The loss function, </w:t>
+      </w:r>
+      <w:r>
+        <w:rPr>
+          <w:b/>
+          <w:bCs/>
+          <w:sz w:val="28"/>
+          <w:szCs w:val="28"/>
+        </w:rPr>
+        <w:t>cross-entropy loss</w:t>
+      </w:r>
+      <w:r>
+        <w:rPr>
+          <w:sz w:val="28"/>
+          <w:szCs w:val="28"/>
+        </w:rPr>
+        <w:t>,</w:t>
+      </w:r>
+      <w:r>
+        <w:rPr>
+          <w:sz w:val="28"/>
+          <w:szCs w:val="28"/>
+        </w:rPr>
+        <w:t xml:space="preserve"> will</w:t>
+      </w:r>
+      <w:r>
+        <w:rPr>
+          <w:sz w:val="28"/>
+          <w:szCs w:val="28"/>
+        </w:rPr>
+        <w:t xml:space="preserve"> measure difference between predicted</w:t>
+      </w:r>
+      <w:r>
+        <w:rPr>
+          <w:sz w:val="28"/>
+          <w:szCs w:val="28"/>
+        </w:rPr>
+        <w:t xml:space="preserve"> answers</w:t>
+      </w:r>
+      <w:r>
+        <w:rPr>
+          <w:sz w:val="28"/>
+          <w:szCs w:val="28"/>
+        </w:rPr>
+        <w:t xml:space="preserve"> and actual</w:t>
+      </w:r>
+      <w:r>
+        <w:rPr>
+          <w:sz w:val="28"/>
+          <w:szCs w:val="28"/>
+        </w:rPr>
+        <w:t xml:space="preserve"> answer</w:t>
+      </w:r>
+      <w:r>
+        <w:rPr>
+          <w:sz w:val="28"/>
+          <w:szCs w:val="28"/>
+        </w:rPr>
+        <w:t xml:space="preserve"> sequences</w:t>
+      </w:r>
+      <w:r>
+        <w:rPr>
+          <w:sz w:val="28"/>
+          <w:szCs w:val="28"/>
+        </w:rPr>
+        <w:t xml:space="preserve"> (supervised learning)</w:t>
+      </w:r>
+      <w:r>
+        <w:rPr>
+          <w:sz w:val="28"/>
+          <w:szCs w:val="28"/>
+        </w:rPr>
+        <w:t>.</w:t>
+      </w:r>
+    </w:p>
+    <w:p>
+      <w:pPr>
+        <w:numPr>
+          <w:ilvl w:val="1"/>
+          <w:numId w:val="2"/>
+        </w:numPr>
+        <w:rPr>
+          <w:sz w:val="28"/>
+          <w:szCs w:val="28"/>
+        </w:rPr>
+      </w:pPr>
+      <w:r>
+        <w:rPr>
+          <w:sz w:val="28"/>
+          <w:szCs w:val="28"/>
+        </w:rPr>
+        <w:t xml:space="preserve">Optimization </w:t>
+      </w:r>
+      <w:r>
+        <w:rPr>
+          <w:sz w:val="28"/>
+          <w:szCs w:val="28"/>
+        </w:rPr>
+        <w:t>will be</w:t>
+      </w:r>
+      <w:r>
+        <w:rPr>
+          <w:sz w:val="28"/>
+          <w:szCs w:val="28"/>
+        </w:rPr>
+        <w:t xml:space="preserve"> performed using </w:t>
+      </w:r>
+      <w:r>
+        <w:rPr>
+          <w:b/>
+          <w:bCs/>
+          <w:sz w:val="28"/>
+          <w:szCs w:val="28"/>
+        </w:rPr>
+        <w:t>Adam</w:t>
+      </w:r>
+      <w:r>
+        <w:rPr>
+          <w:sz w:val="28"/>
+          <w:szCs w:val="28"/>
+        </w:rPr>
+        <w:t xml:space="preserve"> to adjust model weights.</w:t>
+      </w:r>
+    </w:p>
+    <w:p>
+      <w:pPr>
+        <w:ind w:left="1440"/>
+        <w:rPr>
+          <w:sz w:val="2"/>
+          <w:szCs w:val="2"/>
+        </w:rPr>
+      </w:pPr>
+    </w:p>
+    <w:p>
+      <w:pPr>
+        <w:numPr>
+          <w:ilvl w:val="0"/>
+          <w:numId w:val="2"/>
+        </w:numPr>
+        <w:rPr>
+          <w:sz w:val="28"/>
+          <w:szCs w:val="28"/>
+        </w:rPr>
+      </w:pPr>
+      <w:r>
+        <w:rPr>
+          <w:b/>
+          <w:bCs/>
+          <w:sz w:val="28"/>
+          <w:szCs w:val="28"/>
+        </w:rPr>
+        <w:t>Evaluation</w:t>
+      </w:r>
+      <w:r>
+        <w:rPr>
+          <w:b/>
+          <w:bCs/>
+          <w:sz w:val="28"/>
+          <w:szCs w:val="28"/>
+        </w:rPr>
+        <w:t xml:space="preserve"> Process</w:t>
+      </w:r>
+      <w:r>
+        <w:rPr>
+          <w:sz w:val="28"/>
+          <w:szCs w:val="28"/>
+        </w:rPr>
+        <w:t>:</w:t>
+      </w:r>
+    </w:p>
+    <w:p>
+      <w:pPr>
+        <w:numPr>
+          <w:ilvl w:val="1"/>
+          <w:numId w:val="2"/>
+        </w:numPr>
+        <w:rPr>
+          <w:sz w:val="28"/>
+          <w:szCs w:val="28"/>
+        </w:rPr>
+      </w:pPr>
+      <w:r>
+        <w:rPr>
+          <w:sz w:val="28"/>
+          <w:szCs w:val="28"/>
+        </w:rPr>
+        <w:t>U</w:t>
+      </w:r>
+      <w:r>
+        <w:rPr>
+          <w:sz w:val="28"/>
+          <w:szCs w:val="28"/>
+        </w:rPr>
+        <w:t>sing</w:t>
+      </w:r>
+      <w:r>
+        <w:rPr>
+          <w:sz w:val="28"/>
+          <w:szCs w:val="28"/>
+        </w:rPr>
+        <w:t xml:space="preserve"> </w:t>
+      </w:r>
+      <w:r>
+        <w:rPr>
+          <w:b/>
+          <w:bCs/>
+          <w:i/>
+          <w:iCs/>
+          <w:sz w:val="28"/>
+          <w:szCs w:val="28"/>
+        </w:rPr>
+        <w:t>Attention Visualisation</w:t>
+      </w:r>
+      <w:r>
+        <w:rPr>
+          <w:sz w:val="28"/>
+          <w:szCs w:val="28"/>
+        </w:rPr>
+        <w:t xml:space="preserve"> (heatmaps) to </w:t>
+      </w:r>
+      <w:r>
+        <w:rPr>
+          <w:sz w:val="28"/>
+          <w:szCs w:val="28"/>
+        </w:rPr>
+        <w:t xml:space="preserve">helps understand how the model focuses on </w:t>
+      </w:r>
+      <w:r>
+        <w:rPr>
+          <w:sz w:val="28"/>
+          <w:szCs w:val="28"/>
+        </w:rPr>
+        <w:t>various parts</w:t>
+      </w:r>
+      <w:r>
+        <w:rPr>
+          <w:sz w:val="28"/>
+          <w:szCs w:val="28"/>
+        </w:rPr>
+        <w:t xml:space="preserve"> of the </w:t>
+      </w:r>
+      <w:r>
+        <w:rPr>
+          <w:sz w:val="28"/>
+          <w:szCs w:val="28"/>
+        </w:rPr>
+        <w:t xml:space="preserve">sequential </w:t>
+      </w:r>
+      <w:r>
+        <w:rPr>
+          <w:sz w:val="28"/>
+          <w:szCs w:val="28"/>
+        </w:rPr>
+        <w:t>input when generating an</w:t>
+      </w:r>
+      <w:r>
+        <w:rPr>
+          <w:sz w:val="28"/>
+          <w:szCs w:val="28"/>
+        </w:rPr>
+        <w:t>swer</w:t>
+      </w:r>
+      <w:r>
+        <w:rPr>
+          <w:sz w:val="28"/>
+          <w:szCs w:val="28"/>
+        </w:rPr>
+        <w:t xml:space="preserve"> output</w:t>
+      </w:r>
+      <w:r>
+        <w:rPr>
+          <w:sz w:val="28"/>
+          <w:szCs w:val="28"/>
+        </w:rPr>
+        <w:t>;</w:t>
+      </w:r>
+    </w:p>
+    <w:p>
+      <w:pPr>
+        <w:numPr>
+          <w:ilvl w:val="1"/>
+          <w:numId w:val="2"/>
+        </w:numPr>
+        <w:rPr>
+          <w:sz w:val="28"/>
+          <w:szCs w:val="28"/>
+        </w:rPr>
+      </w:pPr>
+      <w:r>
+        <w:rPr>
+          <w:sz w:val="28"/>
+          <w:szCs w:val="28"/>
+        </w:rPr>
+        <w:t>Using</w:t>
+      </w:r>
+      <w:r>
+        <w:rPr>
+          <w:sz w:val="28"/>
+          <w:szCs w:val="28"/>
+        </w:rPr>
+        <w:t xml:space="preserve"> </w:t>
+      </w:r>
+      <w:r>
+        <w:rPr>
+          <w:b/>
+          <w:bCs/>
+          <w:i/>
+          <w:iCs/>
+          <w:sz w:val="28"/>
+          <w:szCs w:val="28"/>
+        </w:rPr>
+        <w:t>Edit-distance</w:t>
+      </w:r>
+      <w:r>
+        <w:rPr>
+          <w:sz w:val="28"/>
+          <w:szCs w:val="28"/>
+        </w:rPr>
+        <w:t xml:space="preserve"> and </w:t>
+      </w:r>
+    </w:p>
+    <w:p>
+      <w:pPr>
+        <w:numPr>
+          <w:ilvl w:val="1"/>
+          <w:numId w:val="2"/>
+        </w:numPr>
+        <w:rPr>
+          <w:sz w:val="28"/>
+          <w:szCs w:val="28"/>
+        </w:rPr>
+      </w:pPr>
+      <w:r>
+        <w:rPr>
+          <w:sz w:val="28"/>
+          <w:szCs w:val="28"/>
+        </w:rPr>
+        <w:t>Using</w:t>
+      </w:r>
+      <w:r>
+        <w:rPr>
+          <w:b/>
+          <w:bCs/>
+          <w:i/>
+          <w:iCs/>
+          <w:sz w:val="28"/>
+          <w:szCs w:val="28"/>
+        </w:rPr>
+        <w:t xml:space="preserve"> </w:t>
+      </w:r>
+      <w:r>
+        <w:rPr>
+          <w:b/>
+          <w:bCs/>
+          <w:i/>
+          <w:iCs/>
+          <w:sz w:val="28"/>
+          <w:szCs w:val="28"/>
+        </w:rPr>
+        <w:t>BLEU score’s</w:t>
+      </w:r>
+    </w:p>
+    <w:p>
+      <w:pPr>
+        <w:ind w:left="1440"/>
+      </w:pPr>
+    </w:p>
+    <w:p>
+      <w:pPr>
+        <w:rPr>
+          <w:b/>
+          <w:bCs/>
+          <w:sz w:val="36"/>
+          <w:szCs w:val="36"/>
+          <w:u w:val="single"/>
+        </w:rPr>
+      </w:pPr>
+      <w:r>
+        <w:rPr>
+          <w:b/>
+          <w:bCs/>
+          <w:sz w:val="36"/>
+          <w:szCs w:val="36"/>
+          <w:u w:val="single"/>
+        </w:rPr>
+        <w:t>Tool</w:t>
+      </w:r>
+      <w:r>
+        <w:rPr>
+          <w:b/>
+          <w:bCs/>
+          <w:sz w:val="36"/>
+          <w:szCs w:val="36"/>
+          <w:u w:val="single"/>
+        </w:rPr>
+        <w:t>ing</w:t>
+      </w:r>
+    </w:p>
+    <w:p>
+      <w:pPr>
+        <w:numPr>
+          <w:ilvl w:val="0"/>
+          <w:numId w:val="3"/>
+        </w:numPr>
+        <w:rPr>
+          <w:sz w:val="28"/>
+          <w:szCs w:val="28"/>
+        </w:rPr>
+      </w:pPr>
+      <w:r>
+        <w:rPr>
+          <w:b/>
+          <w:bCs/>
+          <w:sz w:val="28"/>
+          <w:szCs w:val="28"/>
+        </w:rPr>
+        <w:t>PyTorch</w:t>
+      </w:r>
+      <w:r>
+        <w:rPr>
+          <w:sz w:val="28"/>
+          <w:szCs w:val="28"/>
+        </w:rPr>
+        <w:t>:</w:t>
+      </w:r>
+    </w:p>
+    <w:p>
+      <w:pPr>
+        <w:numPr>
+          <w:ilvl w:val="1"/>
+          <w:numId w:val="3"/>
+        </w:numPr>
+        <w:rPr>
+          <w:sz w:val="28"/>
+          <w:szCs w:val="28"/>
+        </w:rPr>
+      </w:pPr>
+      <w:r>
+        <w:rPr>
+          <w:sz w:val="28"/>
+          <w:szCs w:val="28"/>
+        </w:rPr>
+        <w:t>To be u</w:t>
+      </w:r>
+      <w:r>
+        <w:rPr>
+          <w:sz w:val="28"/>
+          <w:szCs w:val="28"/>
+        </w:rPr>
+        <w:t>sed to p</w:t>
+      </w:r>
+      <w:r>
+        <w:rPr>
+          <w:sz w:val="28"/>
+          <w:szCs w:val="28"/>
+        </w:rPr>
+        <w:t xml:space="preserve">rovides deep learning capabilities with modules like </w:t>
+      </w:r>
+      <w:r>
+        <w:rPr>
+          <w:b/>
+          <w:bCs/>
+          <w:i/>
+          <w:iCs/>
+          <w:sz w:val="28"/>
+          <w:szCs w:val="28"/>
+        </w:rPr>
+        <w:t>torch.nn</w:t>
+      </w:r>
+      <w:r>
+        <w:rPr>
+          <w:sz w:val="28"/>
+          <w:szCs w:val="28"/>
+        </w:rPr>
+        <w:t xml:space="preserve"> for defining layers and </w:t>
+      </w:r>
+      <w:r>
+        <w:rPr>
+          <w:b/>
+          <w:bCs/>
+          <w:i/>
+          <w:iCs/>
+          <w:sz w:val="28"/>
+          <w:szCs w:val="28"/>
+        </w:rPr>
+        <w:t>torch.optim</w:t>
+      </w:r>
+      <w:r>
+        <w:rPr>
+          <w:sz w:val="28"/>
+          <w:szCs w:val="28"/>
+        </w:rPr>
+        <w:t xml:space="preserve"> for optimi</w:t>
+      </w:r>
+      <w:r>
+        <w:rPr>
+          <w:sz w:val="28"/>
+          <w:szCs w:val="28"/>
+        </w:rPr>
+        <w:t>s</w:t>
+      </w:r>
+      <w:r>
+        <w:rPr>
+          <w:sz w:val="28"/>
+          <w:szCs w:val="28"/>
+        </w:rPr>
+        <w:t>ation.</w:t>
+      </w:r>
+    </w:p>
+    <w:p>
+      <w:pPr>
+        <w:numPr>
+          <w:ilvl w:val="0"/>
+          <w:numId w:val="3"/>
+        </w:numPr>
+        <w:rPr>
+          <w:sz w:val="28"/>
+          <w:szCs w:val="28"/>
+        </w:rPr>
+      </w:pPr>
+      <w:r>
+        <w:rPr>
+          <w:b/>
+          <w:bCs/>
+          <w:sz w:val="28"/>
+          <w:szCs w:val="28"/>
+        </w:rPr>
+        <w:t>Pandas</w:t>
+      </w:r>
+      <w:r>
+        <w:rPr>
+          <w:sz w:val="28"/>
+          <w:szCs w:val="28"/>
+        </w:rPr>
+        <w:t>:</w:t>
+      </w:r>
+    </w:p>
+    <w:p>
+      <w:pPr>
+        <w:numPr>
+          <w:ilvl w:val="1"/>
+          <w:numId w:val="3"/>
+        </w:numPr>
+        <w:rPr>
+          <w:sz w:val="28"/>
+          <w:szCs w:val="28"/>
+        </w:rPr>
+      </w:pPr>
+      <w:r>
+        <w:rPr>
+          <w:sz w:val="28"/>
+          <w:szCs w:val="28"/>
+        </w:rPr>
+        <w:t>To be u</w:t>
+      </w:r>
+      <w:r>
+        <w:rPr>
+          <w:sz w:val="28"/>
+          <w:szCs w:val="28"/>
+        </w:rPr>
+        <w:t xml:space="preserve">sed for </w:t>
+      </w:r>
+      <w:r>
+        <w:rPr>
+          <w:sz w:val="28"/>
+          <w:szCs w:val="28"/>
+        </w:rPr>
+        <w:t>data loading and data manipulation</w:t>
+      </w:r>
+      <w:r>
+        <w:rPr>
+          <w:sz w:val="28"/>
+          <w:szCs w:val="28"/>
+        </w:rPr>
+        <w:t xml:space="preserve"> purpose</w:t>
+      </w:r>
+      <w:r>
+        <w:rPr>
+          <w:sz w:val="28"/>
+          <w:szCs w:val="28"/>
+        </w:rPr>
+        <w:t xml:space="preserve"> leveraging </w:t>
+      </w:r>
+      <w:r>
+        <w:rPr>
+          <w:b/>
+          <w:bCs/>
+          <w:i/>
+          <w:iCs/>
+          <w:sz w:val="28"/>
+          <w:szCs w:val="28"/>
+        </w:rPr>
+        <w:t>D</w:t>
+      </w:r>
+      <w:r>
+        <w:rPr>
+          <w:b/>
+          <w:bCs/>
+          <w:i/>
+          <w:iCs/>
+          <w:sz w:val="28"/>
+          <w:szCs w:val="28"/>
+        </w:rPr>
+        <w:t>ata</w:t>
+      </w:r>
+      <w:r>
+        <w:rPr>
+          <w:b/>
+          <w:bCs/>
+          <w:i/>
+          <w:iCs/>
+          <w:sz w:val="28"/>
+          <w:szCs w:val="28"/>
+        </w:rPr>
+        <w:t>F</w:t>
+      </w:r>
+      <w:r>
+        <w:rPr>
+          <w:b/>
+          <w:bCs/>
+          <w:i/>
+          <w:iCs/>
+          <w:sz w:val="28"/>
+          <w:szCs w:val="28"/>
+        </w:rPr>
+        <w:t>rames</w:t>
+      </w:r>
+      <w:r>
+        <w:rPr>
+          <w:sz w:val="28"/>
+          <w:szCs w:val="28"/>
+        </w:rPr>
+        <w:t>.</w:t>
+      </w:r>
+    </w:p>
+    <w:p>
+      <w:pPr>
+        <w:numPr>
+          <w:ilvl w:val="0"/>
+          <w:numId w:val="3"/>
+        </w:numPr>
+        <w:rPr>
+          <w:sz w:val="28"/>
+          <w:szCs w:val="28"/>
+        </w:rPr>
+      </w:pPr>
+      <w:r>
+        <w:rPr>
+          <w:b/>
+          <w:bCs/>
+          <w:sz w:val="28"/>
+          <w:szCs w:val="28"/>
+        </w:rPr>
+        <w:lastRenderedPageBreak/>
+        <w:t>Optuna</w:t>
+      </w:r>
+      <w:r>
+        <w:rPr>
+          <w:sz w:val="28"/>
+          <w:szCs w:val="28"/>
+        </w:rPr>
+        <w:t xml:space="preserve"> (for hyperparameter tuning):</w:t>
+      </w:r>
+    </w:p>
+    <w:p>
+      <w:pPr>
+        <w:numPr>
+          <w:ilvl w:val="1"/>
+          <w:numId w:val="3"/>
+        </w:numPr>
+        <w:rPr>
+          <w:sz w:val="28"/>
+          <w:szCs w:val="28"/>
+        </w:rPr>
+      </w:pPr>
+      <w:r>
+        <w:rPr>
+          <w:sz w:val="28"/>
+          <w:szCs w:val="28"/>
+        </w:rPr>
+        <w:t>To be u</w:t>
+      </w:r>
+      <w:r>
+        <w:rPr>
+          <w:sz w:val="28"/>
+          <w:szCs w:val="28"/>
+        </w:rPr>
+        <w:t>sed to a</w:t>
+      </w:r>
+      <w:r>
+        <w:rPr>
+          <w:sz w:val="28"/>
+          <w:szCs w:val="28"/>
+        </w:rPr>
+        <w:t>utomate the search for optimal hyperparameters,</w:t>
+      </w:r>
+      <w:r>
+        <w:rPr>
+          <w:sz w:val="28"/>
+          <w:szCs w:val="28"/>
+        </w:rPr>
+        <w:t xml:space="preserve"> and help to iteratively</w:t>
+      </w:r>
+      <w:r>
+        <w:rPr>
+          <w:sz w:val="28"/>
+          <w:szCs w:val="28"/>
+        </w:rPr>
+        <w:t xml:space="preserve"> improv</w:t>
+      </w:r>
+      <w:r>
+        <w:rPr>
+          <w:sz w:val="28"/>
+          <w:szCs w:val="28"/>
+        </w:rPr>
+        <w:t>e</w:t>
+      </w:r>
+      <w:r>
+        <w:rPr>
+          <w:sz w:val="28"/>
+          <w:szCs w:val="28"/>
+        </w:rPr>
+        <w:t xml:space="preserve"> model performance.</w:t>
+      </w:r>
+    </w:p>
+    <w:p>
+      <w:pPr>
+        <w:numPr>
+          <w:ilvl w:val="0"/>
+          <w:numId w:val="3"/>
+        </w:numPr>
+        <w:rPr>
+          <w:sz w:val="28"/>
+          <w:szCs w:val="28"/>
+        </w:rPr>
+      </w:pPr>
+      <w:r>
+        <w:rPr>
+          <w:b/>
+          <w:bCs/>
+          <w:sz w:val="28"/>
+          <w:szCs w:val="28"/>
+        </w:rPr>
+        <w:t>Attention Mechanisms</w:t>
+      </w:r>
+      <w:r>
+        <w:rPr>
+          <w:sz w:val="28"/>
+          <w:szCs w:val="28"/>
+        </w:rPr>
+        <w:t>:</w:t>
+      </w:r>
+    </w:p>
+    <w:p>
+      <w:pPr>
+        <w:numPr>
+          <w:ilvl w:val="1"/>
+          <w:numId w:val="3"/>
+        </w:numPr>
+        <w:rPr>
+          <w:sz w:val="28"/>
+          <w:szCs w:val="28"/>
+        </w:rPr>
+      </w:pPr>
+      <w:r>
+        <w:rPr>
+          <w:sz w:val="28"/>
+          <w:szCs w:val="28"/>
+        </w:rPr>
+        <w:t xml:space="preserve">To be used to </w:t>
+      </w:r>
+      <w:r>
+        <w:rPr>
+          <w:sz w:val="28"/>
+          <w:szCs w:val="28"/>
+        </w:rPr>
+        <w:t>help the model focus on the most relevant parts of the</w:t>
+      </w:r>
+      <w:r>
+        <w:rPr>
+          <w:sz w:val="28"/>
+          <w:szCs w:val="28"/>
+        </w:rPr>
+        <w:t xml:space="preserve"> question</w:t>
+      </w:r>
+      <w:r>
+        <w:rPr>
+          <w:sz w:val="28"/>
+          <w:szCs w:val="28"/>
+        </w:rPr>
+        <w:t xml:space="preserve"> sequence while generating each </w:t>
+      </w:r>
+      <w:r>
+        <w:rPr>
+          <w:sz w:val="28"/>
+          <w:szCs w:val="28"/>
+        </w:rPr>
+        <w:t>answer</w:t>
+      </w:r>
+      <w:r>
+        <w:rPr>
+          <w:sz w:val="28"/>
+          <w:szCs w:val="28"/>
+        </w:rPr>
+        <w:t xml:space="preserve"> token</w:t>
+      </w:r>
+      <w:r>
+        <w:rPr>
+          <w:sz w:val="28"/>
+          <w:szCs w:val="28"/>
+        </w:rPr>
+        <w:t>, to be i</w:t>
+      </w:r>
+      <w:r>
+        <w:rPr>
+          <w:sz w:val="28"/>
+          <w:szCs w:val="28"/>
+        </w:rPr>
+        <w:t xml:space="preserve">mplemented using PyTorch’s </w:t>
+      </w:r>
+      <w:r>
+        <w:rPr>
+          <w:b/>
+          <w:bCs/>
+          <w:i/>
+          <w:iCs/>
+          <w:sz w:val="28"/>
+          <w:szCs w:val="28"/>
+        </w:rPr>
+        <w:t>nn.MultiheadAttention</w:t>
+      </w:r>
+      <w:r>
+        <w:rPr>
+          <w:sz w:val="28"/>
+          <w:szCs w:val="28"/>
+        </w:rPr>
+        <w:t xml:space="preserve"> to enhance sequence alignment.</w:t>
+      </w:r>
+    </w:p>
+    <w:p>
+      <w:pPr>
+        <w:numPr>
+          <w:ilvl w:val="0"/>
+          <w:numId w:val="3"/>
+        </w:numPr>
+        <w:rPr>
+          <w:sz w:val="28"/>
+          <w:szCs w:val="28"/>
+        </w:rPr>
+      </w:pPr>
+      <w:r>
+        <w:rPr>
+          <w:b/>
+          <w:bCs/>
+          <w:sz w:val="28"/>
+          <w:szCs w:val="28"/>
+        </w:rPr>
+        <w:t>Scikit-Learn</w:t>
+      </w:r>
+      <w:r>
+        <w:rPr>
+          <w:b/>
+          <w:bCs/>
+          <w:sz w:val="28"/>
+          <w:szCs w:val="28"/>
+        </w:rPr>
+        <w:t xml:space="preserve"> </w:t>
+      </w:r>
+      <w:r>
+        <w:rPr>
+          <w:sz w:val="28"/>
+          <w:szCs w:val="28"/>
+        </w:rPr>
+        <w:t>(</w:t>
+      </w:r>
+      <w:r>
+        <w:rPr>
+          <w:sz w:val="28"/>
+          <w:szCs w:val="28"/>
+        </w:rPr>
+        <w:t xml:space="preserve">for </w:t>
+      </w:r>
+      <w:r>
+        <w:rPr>
+          <w:i/>
+          <w:iCs/>
+          <w:sz w:val="28"/>
+          <w:szCs w:val="28"/>
+        </w:rPr>
+        <w:t>K-Fold</w:t>
+      </w:r>
+      <w:r>
+        <w:rPr>
+          <w:sz w:val="28"/>
+          <w:szCs w:val="28"/>
+        </w:rPr>
+        <w:t>)</w:t>
+      </w:r>
+      <w:r>
+        <w:rPr>
+          <w:sz w:val="28"/>
+          <w:szCs w:val="28"/>
+        </w:rPr>
+        <w:t>:</w:t>
+      </w:r>
+    </w:p>
+    <w:p>
+      <w:pPr>
+        <w:numPr>
+          <w:ilvl w:val="1"/>
+          <w:numId w:val="3"/>
+        </w:numPr>
+        <w:rPr>
+          <w:sz w:val="28"/>
+          <w:szCs w:val="28"/>
+        </w:rPr>
+      </w:pPr>
+      <w:r>
+        <w:rPr>
+          <w:sz w:val="28"/>
+          <w:szCs w:val="28"/>
+        </w:rPr>
+        <w:t>To be u</w:t>
+      </w:r>
+      <w:r>
+        <w:rPr>
+          <w:sz w:val="28"/>
+          <w:szCs w:val="28"/>
+        </w:rPr>
+        <w:t xml:space="preserve">sed for </w:t>
+      </w:r>
+      <w:r>
+        <w:rPr>
+          <w:i/>
+          <w:iCs/>
+          <w:sz w:val="28"/>
+          <w:szCs w:val="28"/>
+        </w:rPr>
+        <w:t>K-Fold</w:t>
+      </w:r>
+      <w:r>
+        <w:rPr>
+          <w:sz w:val="28"/>
+          <w:szCs w:val="28"/>
+        </w:rPr>
+        <w:t xml:space="preserve"> cross-validation which</w:t>
+      </w:r>
+      <w:r>
+        <w:rPr>
+          <w:sz w:val="28"/>
+          <w:szCs w:val="28"/>
+        </w:rPr>
+        <w:t xml:space="preserve"> allow the</w:t>
+      </w:r>
+      <w:r>
+        <w:rPr>
+          <w:sz w:val="28"/>
+          <w:szCs w:val="28"/>
+        </w:rPr>
+        <w:t xml:space="preserve"> model </w:t>
+      </w:r>
+      <w:r>
+        <w:rPr>
+          <w:sz w:val="28"/>
+          <w:szCs w:val="28"/>
+        </w:rPr>
+        <w:t>to be</w:t>
+      </w:r>
+      <w:r>
+        <w:rPr>
+          <w:sz w:val="28"/>
+          <w:szCs w:val="28"/>
+        </w:rPr>
+        <w:t xml:space="preserve"> trained on different splits of data, allowing a more robust evaluation of its performance across various </w:t>
+      </w:r>
+      <w:r>
+        <w:rPr>
+          <w:sz w:val="28"/>
+          <w:szCs w:val="28"/>
+        </w:rPr>
+        <w:t>data configurations</w:t>
+      </w:r>
+      <w:r>
+        <w:rPr>
+          <w:sz w:val="28"/>
+          <w:szCs w:val="28"/>
+        </w:rPr>
+        <w:t xml:space="preserve">, to be implemented using Scikit-Learn’s native </w:t>
+      </w:r>
+      <w:r>
+        <w:rPr>
+          <w:b/>
+          <w:bCs/>
+          <w:sz w:val="28"/>
+          <w:szCs w:val="28"/>
+        </w:rPr>
+        <w:t>KFold</w:t>
+      </w:r>
+      <w:r>
+        <w:rPr>
+          <w:sz w:val="28"/>
+          <w:szCs w:val="28"/>
+        </w:rPr>
+        <w:t xml:space="preserve"> framework</w:t>
+      </w:r>
+      <w:r>
+        <w:rPr>
+          <w:sz w:val="28"/>
+          <w:szCs w:val="28"/>
+        </w:rPr>
+        <w:t>.</w:t>
+      </w:r>
+    </w:p>
+    <w:p>
+      <w:pPr>
+        <w:numPr>
+          <w:ilvl w:val="0"/>
+          <w:numId w:val="3"/>
+        </w:numPr>
+        <w:rPr>
+          <w:sz w:val="28"/>
+          <w:szCs w:val="28"/>
+        </w:rPr>
+      </w:pPr>
+      <w:r>
+        <w:rPr>
+          <w:b/>
+          <w:bCs/>
+          <w:sz w:val="28"/>
+          <w:szCs w:val="28"/>
+        </w:rPr>
+        <w:t>MatplotLib</w:t>
+      </w:r>
+      <w:r>
+        <w:rPr>
+          <w:sz w:val="28"/>
+          <w:szCs w:val="28"/>
+        </w:rPr>
+        <w:t>:</w:t>
+      </w:r>
+    </w:p>
+    <w:p>
+      <w:pPr>
+        <w:numPr>
+          <w:ilvl w:val="1"/>
+          <w:numId w:val="3"/>
+        </w:numPr>
+        <w:rPr>
+          <w:sz w:val="28"/>
+          <w:szCs w:val="28"/>
+        </w:rPr>
+      </w:pPr>
+      <w:r>
+        <w:rPr>
+          <w:sz w:val="28"/>
+          <w:szCs w:val="28"/>
+        </w:rPr>
+        <w:t>To be u</w:t>
+      </w:r>
+      <w:r>
+        <w:rPr>
+          <w:sz w:val="28"/>
+          <w:szCs w:val="28"/>
+        </w:rPr>
+        <w:t xml:space="preserve">sed </w:t>
+      </w:r>
+      <w:r>
+        <w:rPr>
+          <w:sz w:val="28"/>
+          <w:szCs w:val="28"/>
+        </w:rPr>
+        <w:t>to create a wide range of graphs and plots in support of data and model evaluation</w:t>
+      </w:r>
+      <w:r>
+        <w:rPr>
+          <w:sz w:val="28"/>
+          <w:szCs w:val="28"/>
+        </w:rPr>
+        <w:t>.</w:t>
+      </w:r>
+    </w:p>
+    <w:p>
+      <w:pPr>
+        <w:ind w:left="720"/>
+        <w:rPr>
+          <w:sz w:val="28"/>
+          <w:szCs w:val="28"/>
+        </w:rPr>
+      </w:pPr>
+    </w:p>
+    <w:p>
+      <w:pPr>
+        <w:ind w:left="1440"/>
+        <w:rPr>
+          <w:sz w:val="28"/>
+          <w:szCs w:val="28"/>
+        </w:rPr>
+      </w:pPr>
+    </w:p>
+    <w:p>
+      <w:pPr>
+        <w:ind w:left="1440"/>
+        <w:rPr>
+          <w:sz w:val="28"/>
+          <w:szCs w:val="28"/>
+        </w:rPr>
+      </w:pPr>
+    </w:p>
+    <w:p>
+      <w:pPr>
+        <w:rPr>
+          <w:sz w:val="28"/>
+          <w:szCs w:val="28"/>
+        </w:rPr>
+      </w:pPr>
     </w:p>
     <w:p/>
     <w:p/>
     <w:p/>
     <w:p/>
-    <w:p/>
-    <w:p/>
-    <w:p/>
-    <w:p>
-      <w:r>
-        <w:br w:type="page"/>
-      </w:r>
-    </w:p>
     <w:tbl>
       <w:tblPr>
         <w:tblW w:w="14942" w:type="dxa"/>
@@ -20429,7 +22978,31 @@
                 <w:lang w:eastAsia="en-GB"/>
                 <w14:ligatures w14:val="none"/>
               </w:rPr>
-              <w:t>Data Desc and EDA Findings</w:t>
+              <w:t>Data Desc</w:t>
+            </w:r>
+            <w:r>
+              <w:rPr>
+                <w:rFonts w:ascii="Calibri" w:eastAsia="Times New Roman" w:hAnsi="Calibri" w:cs="Calibri"/>
+                <w:color w:val="000000"/>
+                <w:kern w:val="0"/>
+                <w:sz w:val="22"/>
+                <w:szCs w:val="22"/>
+                <w:lang w:eastAsia="en-GB"/>
+                <w14:ligatures w14:val="none"/>
+              </w:rPr>
+              <w:t>.</w:t>
+            </w:r>
+            <w:r>
+              <w:rPr>
+                <w:rFonts w:ascii="Calibri" w:eastAsia="Times New Roman" w:hAnsi="Calibri" w:cs="Calibri"/>
+                <w:color w:val="000000"/>
+                <w:kern w:val="0"/>
+                <w:sz w:val="22"/>
+                <w:szCs w:val="22"/>
+                <w:lang w:eastAsia="en-GB"/>
+                <w14:ligatures w14:val="none"/>
+              </w:rPr>
+              <w:t xml:space="preserve"> and EDA Findings</w:t>
             </w:r>
           </w:p>
         </w:tc>
@@ -24976,8 +27549,1160 @@
       </w:rPr>
     </w:lvl>
   </w:abstractNum>
+  <w:abstractNum w:abstractNumId="1" w15:restartNumberingAfterBreak="0">
+    <w:nsid w:val="19BD2E7D"/>
+    <w:multiLevelType w:val="multilevel"/>
+    <w:tmpl w:val="6FE877B2"/>
+    <w:lvl w:ilvl="0">
+      <w:start w:val="1"/>
+      <w:numFmt w:val="bullet"/>
+      <w:lvlText w:val=""/>
+      <w:lvlJc w:val="left"/>
+      <w:pPr>
+        <w:tabs>
+          <w:tab w:val="num" w:pos="720"/>
+        </w:tabs>
+        <w:ind w:left="720" w:hanging="360"/>
+      </w:pPr>
+      <w:rPr>
+        <w:rFonts w:ascii="Symbol" w:hAnsi="Symbol" w:hint="default"/>
+        <w:sz w:val="20"/>
+      </w:rPr>
+    </w:lvl>
+    <w:lvl w:ilvl="1" w:tentative="1">
+      <w:start w:val="1"/>
+      <w:numFmt w:val="bullet"/>
+      <w:lvlText w:val="o"/>
+      <w:lvlJc w:val="left"/>
+      <w:pPr>
+        <w:tabs>
+          <w:tab w:val="num" w:pos="1440"/>
+        </w:tabs>
+        <w:ind w:left="1440" w:hanging="360"/>
+      </w:pPr>
+      <w:rPr>
+        <w:rFonts w:ascii="Courier New" w:hAnsi="Courier New" w:hint="default"/>
+        <w:sz w:val="20"/>
+      </w:rPr>
+    </w:lvl>
+    <w:lvl w:ilvl="2" w:tentative="1">
+      <w:start w:val="1"/>
+      <w:numFmt w:val="bullet"/>
+      <w:lvlText w:val=""/>
+      <w:lvlJc w:val="left"/>
+      <w:pPr>
+        <w:tabs>
+          <w:tab w:val="num" w:pos="2160"/>
+        </w:tabs>
+        <w:ind w:left="2160" w:hanging="360"/>
+      </w:pPr>
+      <w:rPr>
+        <w:rFonts w:ascii="Wingdings" w:hAnsi="Wingdings" w:hint="default"/>
+        <w:sz w:val="20"/>
+      </w:rPr>
+    </w:lvl>
+    <w:lvl w:ilvl="3" w:tentative="1">
+      <w:start w:val="1"/>
+      <w:numFmt w:val="bullet"/>
+      <w:lvlText w:val=""/>
+      <w:lvlJc w:val="left"/>
+      <w:pPr>
+        <w:tabs>
+          <w:tab w:val="num" w:pos="2880"/>
+        </w:tabs>
+        <w:ind w:left="2880" w:hanging="360"/>
+      </w:pPr>
+      <w:rPr>
+        <w:rFonts w:ascii="Wingdings" w:hAnsi="Wingdings" w:hint="default"/>
+        <w:sz w:val="20"/>
+      </w:rPr>
+    </w:lvl>
+    <w:lvl w:ilvl="4" w:tentative="1">
+      <w:start w:val="1"/>
+      <w:numFmt w:val="bullet"/>
+      <w:lvlText w:val=""/>
+      <w:lvlJc w:val="left"/>
+      <w:pPr>
+        <w:tabs>
+          <w:tab w:val="num" w:pos="3600"/>
+        </w:tabs>
+        <w:ind w:left="3600" w:hanging="360"/>
+      </w:pPr>
+      <w:rPr>
+        <w:rFonts w:ascii="Wingdings" w:hAnsi="Wingdings" w:hint="default"/>
+        <w:sz w:val="20"/>
+      </w:rPr>
+    </w:lvl>
+    <w:lvl w:ilvl="5" w:tentative="1">
+      <w:start w:val="1"/>
+      <w:numFmt w:val="bullet"/>
+      <w:lvlText w:val=""/>
+      <w:lvlJc w:val="left"/>
+      <w:pPr>
+        <w:tabs>
+          <w:tab w:val="num" w:pos="4320"/>
+        </w:tabs>
+        <w:ind w:left="4320" w:hanging="360"/>
+      </w:pPr>
+      <w:rPr>
+        <w:rFonts w:ascii="Wingdings" w:hAnsi="Wingdings" w:hint="default"/>
+        <w:sz w:val="20"/>
+      </w:rPr>
+    </w:lvl>
+    <w:lvl w:ilvl="6" w:tentative="1">
+      <w:start w:val="1"/>
+      <w:numFmt w:val="bullet"/>
+      <w:lvlText w:val=""/>
+      <w:lvlJc w:val="left"/>
+      <w:pPr>
+        <w:tabs>
+          <w:tab w:val="num" w:pos="5040"/>
+        </w:tabs>
+        <w:ind w:left="5040" w:hanging="360"/>
+      </w:pPr>
+      <w:rPr>
+        <w:rFonts w:ascii="Wingdings" w:hAnsi="Wingdings" w:hint="default"/>
+        <w:sz w:val="20"/>
+      </w:rPr>
+    </w:lvl>
+    <w:lvl w:ilvl="7" w:tentative="1">
+      <w:start w:val="1"/>
+      <w:numFmt w:val="bullet"/>
+      <w:lvlText w:val=""/>
+      <w:lvlJc w:val="left"/>
+      <w:pPr>
+        <w:tabs>
+          <w:tab w:val="num" w:pos="5760"/>
+        </w:tabs>
+        <w:ind w:left="5760" w:hanging="360"/>
+      </w:pPr>
+      <w:rPr>
+        <w:rFonts w:ascii="Wingdings" w:hAnsi="Wingdings" w:hint="default"/>
+        <w:sz w:val="20"/>
+      </w:rPr>
+    </w:lvl>
+    <w:lvl w:ilvl="8" w:tentative="1">
+      <w:start w:val="1"/>
+      <w:numFmt w:val="bullet"/>
+      <w:lvlText w:val=""/>
+      <w:lvlJc w:val="left"/>
+      <w:pPr>
+        <w:tabs>
+          <w:tab w:val="num" w:pos="6480"/>
+        </w:tabs>
+        <w:ind w:left="6480" w:hanging="360"/>
+      </w:pPr>
+      <w:rPr>
+        <w:rFonts w:ascii="Wingdings" w:hAnsi="Wingdings" w:hint="default"/>
+        <w:sz w:val="20"/>
+      </w:rPr>
+    </w:lvl>
+  </w:abstractNum>
+  <w:abstractNum w:abstractNumId="2" w15:restartNumberingAfterBreak="0">
+    <w:nsid w:val="1C4A6A93"/>
+    <w:multiLevelType w:val="multilevel"/>
+    <w:tmpl w:val="C846A2A0"/>
+    <w:lvl w:ilvl="0">
+      <w:start w:val="1"/>
+      <w:numFmt w:val="bullet"/>
+      <w:lvlText w:val=""/>
+      <w:lvlJc w:val="left"/>
+      <w:pPr>
+        <w:tabs>
+          <w:tab w:val="num" w:pos="720"/>
+        </w:tabs>
+        <w:ind w:left="720" w:hanging="360"/>
+      </w:pPr>
+      <w:rPr>
+        <w:rFonts w:ascii="Symbol" w:hAnsi="Symbol" w:hint="default"/>
+        <w:sz w:val="20"/>
+      </w:rPr>
+    </w:lvl>
+    <w:lvl w:ilvl="1" w:tentative="1">
+      <w:start w:val="1"/>
+      <w:numFmt w:val="bullet"/>
+      <w:lvlText w:val="o"/>
+      <w:lvlJc w:val="left"/>
+      <w:pPr>
+        <w:tabs>
+          <w:tab w:val="num" w:pos="1440"/>
+        </w:tabs>
+        <w:ind w:left="1440" w:hanging="360"/>
+      </w:pPr>
+      <w:rPr>
+        <w:rFonts w:ascii="Courier New" w:hAnsi="Courier New" w:hint="default"/>
+        <w:sz w:val="20"/>
+      </w:rPr>
+    </w:lvl>
+    <w:lvl w:ilvl="2" w:tentative="1">
+      <w:start w:val="1"/>
+      <w:numFmt w:val="bullet"/>
+      <w:lvlText w:val=""/>
+      <w:lvlJc w:val="left"/>
+      <w:pPr>
+        <w:tabs>
+          <w:tab w:val="num" w:pos="2160"/>
+        </w:tabs>
+        <w:ind w:left="2160" w:hanging="360"/>
+      </w:pPr>
+      <w:rPr>
+        <w:rFonts w:ascii="Wingdings" w:hAnsi="Wingdings" w:hint="default"/>
+        <w:sz w:val="20"/>
+      </w:rPr>
+    </w:lvl>
+    <w:lvl w:ilvl="3" w:tentative="1">
+      <w:start w:val="1"/>
+      <w:numFmt w:val="bullet"/>
+      <w:lvlText w:val=""/>
+      <w:lvlJc w:val="left"/>
+      <w:pPr>
+        <w:tabs>
+          <w:tab w:val="num" w:pos="2880"/>
+        </w:tabs>
+        <w:ind w:left="2880" w:hanging="360"/>
+      </w:pPr>
+      <w:rPr>
+        <w:rFonts w:ascii="Wingdings" w:hAnsi="Wingdings" w:hint="default"/>
+        <w:sz w:val="20"/>
+      </w:rPr>
+    </w:lvl>
+    <w:lvl w:ilvl="4" w:tentative="1">
+      <w:start w:val="1"/>
+      <w:numFmt w:val="bullet"/>
+      <w:lvlText w:val=""/>
+      <w:lvlJc w:val="left"/>
+      <w:pPr>
+        <w:tabs>
+          <w:tab w:val="num" w:pos="3600"/>
+        </w:tabs>
+        <w:ind w:left="3600" w:hanging="360"/>
+      </w:pPr>
+      <w:rPr>
+        <w:rFonts w:ascii="Wingdings" w:hAnsi="Wingdings" w:hint="default"/>
+        <w:sz w:val="20"/>
+      </w:rPr>
+    </w:lvl>
+    <w:lvl w:ilvl="5" w:tentative="1">
+      <w:start w:val="1"/>
+      <w:numFmt w:val="bullet"/>
+      <w:lvlText w:val=""/>
+      <w:lvlJc w:val="left"/>
+      <w:pPr>
+        <w:tabs>
+          <w:tab w:val="num" w:pos="4320"/>
+        </w:tabs>
+        <w:ind w:left="4320" w:hanging="360"/>
+      </w:pPr>
+      <w:rPr>
+        <w:rFonts w:ascii="Wingdings" w:hAnsi="Wingdings" w:hint="default"/>
+        <w:sz w:val="20"/>
+      </w:rPr>
+    </w:lvl>
+    <w:lvl w:ilvl="6" w:tentative="1">
+      <w:start w:val="1"/>
+      <w:numFmt w:val="bullet"/>
+      <w:lvlText w:val=""/>
+      <w:lvlJc w:val="left"/>
+      <w:pPr>
+        <w:tabs>
+          <w:tab w:val="num" w:pos="5040"/>
+        </w:tabs>
+        <w:ind w:left="5040" w:hanging="360"/>
+      </w:pPr>
+      <w:rPr>
+        <w:rFonts w:ascii="Wingdings" w:hAnsi="Wingdings" w:hint="default"/>
+        <w:sz w:val="20"/>
+      </w:rPr>
+    </w:lvl>
+    <w:lvl w:ilvl="7" w:tentative="1">
+      <w:start w:val="1"/>
+      <w:numFmt w:val="bullet"/>
+      <w:lvlText w:val=""/>
+      <w:lvlJc w:val="left"/>
+      <w:pPr>
+        <w:tabs>
+          <w:tab w:val="num" w:pos="5760"/>
+        </w:tabs>
+        <w:ind w:left="5760" w:hanging="360"/>
+      </w:pPr>
+      <w:rPr>
+        <w:rFonts w:ascii="Wingdings" w:hAnsi="Wingdings" w:hint="default"/>
+        <w:sz w:val="20"/>
+      </w:rPr>
+    </w:lvl>
+    <w:lvl w:ilvl="8" w:tentative="1">
+      <w:start w:val="1"/>
+      <w:numFmt w:val="bullet"/>
+      <w:lvlText w:val=""/>
+      <w:lvlJc w:val="left"/>
+      <w:pPr>
+        <w:tabs>
+          <w:tab w:val="num" w:pos="6480"/>
+        </w:tabs>
+        <w:ind w:left="6480" w:hanging="360"/>
+      </w:pPr>
+      <w:rPr>
+        <w:rFonts w:ascii="Wingdings" w:hAnsi="Wingdings" w:hint="default"/>
+        <w:sz w:val="20"/>
+      </w:rPr>
+    </w:lvl>
+  </w:abstractNum>
+  <w:abstractNum w:abstractNumId="3" w15:restartNumberingAfterBreak="0">
+    <w:nsid w:val="2E441F73"/>
+    <w:multiLevelType w:val="multilevel"/>
+    <w:tmpl w:val="6278088E"/>
+    <w:lvl w:ilvl="0">
+      <w:start w:val="1"/>
+      <w:numFmt w:val="decimal"/>
+      <w:lvlText w:val="%1."/>
+      <w:lvlJc w:val="left"/>
+      <w:pPr>
+        <w:tabs>
+          <w:tab w:val="num" w:pos="720"/>
+        </w:tabs>
+        <w:ind w:left="720" w:hanging="360"/>
+      </w:pPr>
+    </w:lvl>
+    <w:lvl w:ilvl="1">
+      <w:start w:val="1"/>
+      <w:numFmt w:val="bullet"/>
+      <w:lvlText w:val="o"/>
+      <w:lvlJc w:val="left"/>
+      <w:pPr>
+        <w:tabs>
+          <w:tab w:val="num" w:pos="1440"/>
+        </w:tabs>
+        <w:ind w:left="1440" w:hanging="360"/>
+      </w:pPr>
+      <w:rPr>
+        <w:rFonts w:ascii="Courier New" w:hAnsi="Courier New" w:hint="default"/>
+        <w:sz w:val="20"/>
+      </w:rPr>
+    </w:lvl>
+    <w:lvl w:ilvl="2" w:tentative="1">
+      <w:start w:val="1"/>
+      <w:numFmt w:val="decimal"/>
+      <w:lvlText w:val="%3."/>
+      <w:lvlJc w:val="left"/>
+      <w:pPr>
+        <w:tabs>
+          <w:tab w:val="num" w:pos="2160"/>
+        </w:tabs>
+        <w:ind w:left="2160" w:hanging="360"/>
+      </w:pPr>
+    </w:lvl>
+    <w:lvl w:ilvl="3" w:tentative="1">
+      <w:start w:val="1"/>
+      <w:numFmt w:val="decimal"/>
+      <w:lvlText w:val="%4."/>
+      <w:lvlJc w:val="left"/>
+      <w:pPr>
+        <w:tabs>
+          <w:tab w:val="num" w:pos="2880"/>
+        </w:tabs>
+        <w:ind w:left="2880" w:hanging="360"/>
+      </w:pPr>
+    </w:lvl>
+    <w:lvl w:ilvl="4" w:tentative="1">
+      <w:start w:val="1"/>
+      <w:numFmt w:val="decimal"/>
+      <w:lvlText w:val="%5."/>
+      <w:lvlJc w:val="left"/>
+      <w:pPr>
+        <w:tabs>
+          <w:tab w:val="num" w:pos="3600"/>
+        </w:tabs>
+        <w:ind w:left="3600" w:hanging="360"/>
+      </w:pPr>
+    </w:lvl>
+    <w:lvl w:ilvl="5" w:tentative="1">
+      <w:start w:val="1"/>
+      <w:numFmt w:val="decimal"/>
+      <w:lvlText w:val="%6."/>
+      <w:lvlJc w:val="left"/>
+      <w:pPr>
+        <w:tabs>
+          <w:tab w:val="num" w:pos="4320"/>
+        </w:tabs>
+        <w:ind w:left="4320" w:hanging="360"/>
+      </w:pPr>
+    </w:lvl>
+    <w:lvl w:ilvl="6" w:tentative="1">
+      <w:start w:val="1"/>
+      <w:numFmt w:val="decimal"/>
+      <w:lvlText w:val="%7."/>
+      <w:lvlJc w:val="left"/>
+      <w:pPr>
+        <w:tabs>
+          <w:tab w:val="num" w:pos="5040"/>
+        </w:tabs>
+        <w:ind w:left="5040" w:hanging="360"/>
+      </w:pPr>
+    </w:lvl>
+    <w:lvl w:ilvl="7" w:tentative="1">
+      <w:start w:val="1"/>
+      <w:numFmt w:val="decimal"/>
+      <w:lvlText w:val="%8."/>
+      <w:lvlJc w:val="left"/>
+      <w:pPr>
+        <w:tabs>
+          <w:tab w:val="num" w:pos="5760"/>
+        </w:tabs>
+        <w:ind w:left="5760" w:hanging="360"/>
+      </w:pPr>
+    </w:lvl>
+    <w:lvl w:ilvl="8" w:tentative="1">
+      <w:start w:val="1"/>
+      <w:numFmt w:val="decimal"/>
+      <w:lvlText w:val="%9."/>
+      <w:lvlJc w:val="left"/>
+      <w:pPr>
+        <w:tabs>
+          <w:tab w:val="num" w:pos="6480"/>
+        </w:tabs>
+        <w:ind w:left="6480" w:hanging="360"/>
+      </w:pPr>
+    </w:lvl>
+  </w:abstractNum>
+  <w:abstractNum w:abstractNumId="4" w15:restartNumberingAfterBreak="0">
+    <w:nsid w:val="31D44AA1"/>
+    <w:multiLevelType w:val="multilevel"/>
+    <w:tmpl w:val="ADB8EAEC"/>
+    <w:lvl w:ilvl="0">
+      <w:start w:val="1"/>
+      <w:numFmt w:val="bullet"/>
+      <w:lvlText w:val=""/>
+      <w:lvlJc w:val="left"/>
+      <w:pPr>
+        <w:tabs>
+          <w:tab w:val="num" w:pos="720"/>
+        </w:tabs>
+        <w:ind w:left="720" w:hanging="360"/>
+      </w:pPr>
+      <w:rPr>
+        <w:rFonts w:ascii="Symbol" w:hAnsi="Symbol" w:hint="default"/>
+        <w:sz w:val="20"/>
+      </w:rPr>
+    </w:lvl>
+    <w:lvl w:ilvl="1" w:tentative="1">
+      <w:start w:val="1"/>
+      <w:numFmt w:val="bullet"/>
+      <w:lvlText w:val="o"/>
+      <w:lvlJc w:val="left"/>
+      <w:pPr>
+        <w:tabs>
+          <w:tab w:val="num" w:pos="1440"/>
+        </w:tabs>
+        <w:ind w:left="1440" w:hanging="360"/>
+      </w:pPr>
+      <w:rPr>
+        <w:rFonts w:ascii="Courier New" w:hAnsi="Courier New" w:hint="default"/>
+        <w:sz w:val="20"/>
+      </w:rPr>
+    </w:lvl>
+    <w:lvl w:ilvl="2" w:tentative="1">
+      <w:start w:val="1"/>
+      <w:numFmt w:val="bullet"/>
+      <w:lvlText w:val=""/>
+      <w:lvlJc w:val="left"/>
+      <w:pPr>
+        <w:tabs>
+          <w:tab w:val="num" w:pos="2160"/>
+        </w:tabs>
+        <w:ind w:left="2160" w:hanging="360"/>
+      </w:pPr>
+      <w:rPr>
+        <w:rFonts w:ascii="Wingdings" w:hAnsi="Wingdings" w:hint="default"/>
+        <w:sz w:val="20"/>
+      </w:rPr>
+    </w:lvl>
+    <w:lvl w:ilvl="3" w:tentative="1">
+      <w:start w:val="1"/>
+      <w:numFmt w:val="bullet"/>
+      <w:lvlText w:val=""/>
+      <w:lvlJc w:val="left"/>
+      <w:pPr>
+        <w:tabs>
+          <w:tab w:val="num" w:pos="2880"/>
+        </w:tabs>
+        <w:ind w:left="2880" w:hanging="360"/>
+      </w:pPr>
+      <w:rPr>
+        <w:rFonts w:ascii="Wingdings" w:hAnsi="Wingdings" w:hint="default"/>
+        <w:sz w:val="20"/>
+      </w:rPr>
+    </w:lvl>
+    <w:lvl w:ilvl="4" w:tentative="1">
+      <w:start w:val="1"/>
+      <w:numFmt w:val="bullet"/>
+      <w:lvlText w:val=""/>
+      <w:lvlJc w:val="left"/>
+      <w:pPr>
+        <w:tabs>
+          <w:tab w:val="num" w:pos="3600"/>
+        </w:tabs>
+        <w:ind w:left="3600" w:hanging="360"/>
+      </w:pPr>
+      <w:rPr>
+        <w:rFonts w:ascii="Wingdings" w:hAnsi="Wingdings" w:hint="default"/>
+        <w:sz w:val="20"/>
+      </w:rPr>
+    </w:lvl>
+    <w:lvl w:ilvl="5" w:tentative="1">
+      <w:start w:val="1"/>
+      <w:numFmt w:val="bullet"/>
+      <w:lvlText w:val=""/>
+      <w:lvlJc w:val="left"/>
+      <w:pPr>
+        <w:tabs>
+          <w:tab w:val="num" w:pos="4320"/>
+        </w:tabs>
+        <w:ind w:left="4320" w:hanging="360"/>
+      </w:pPr>
+      <w:rPr>
+        <w:rFonts w:ascii="Wingdings" w:hAnsi="Wingdings" w:hint="default"/>
+        <w:sz w:val="20"/>
+      </w:rPr>
+    </w:lvl>
+    <w:lvl w:ilvl="6" w:tentative="1">
+      <w:start w:val="1"/>
+      <w:numFmt w:val="bullet"/>
+      <w:lvlText w:val=""/>
+      <w:lvlJc w:val="left"/>
+      <w:pPr>
+        <w:tabs>
+          <w:tab w:val="num" w:pos="5040"/>
+        </w:tabs>
+        <w:ind w:left="5040" w:hanging="360"/>
+      </w:pPr>
+      <w:rPr>
+        <w:rFonts w:ascii="Wingdings" w:hAnsi="Wingdings" w:hint="default"/>
+        <w:sz w:val="20"/>
+      </w:rPr>
+    </w:lvl>
+    <w:lvl w:ilvl="7" w:tentative="1">
+      <w:start w:val="1"/>
+      <w:numFmt w:val="bullet"/>
+      <w:lvlText w:val=""/>
+      <w:lvlJc w:val="left"/>
+      <w:pPr>
+        <w:tabs>
+          <w:tab w:val="num" w:pos="5760"/>
+        </w:tabs>
+        <w:ind w:left="5760" w:hanging="360"/>
+      </w:pPr>
+      <w:rPr>
+        <w:rFonts w:ascii="Wingdings" w:hAnsi="Wingdings" w:hint="default"/>
+        <w:sz w:val="20"/>
+      </w:rPr>
+    </w:lvl>
+    <w:lvl w:ilvl="8" w:tentative="1">
+      <w:start w:val="1"/>
+      <w:numFmt w:val="bullet"/>
+      <w:lvlText w:val=""/>
+      <w:lvlJc w:val="left"/>
+      <w:pPr>
+        <w:tabs>
+          <w:tab w:val="num" w:pos="6480"/>
+        </w:tabs>
+        <w:ind w:left="6480" w:hanging="360"/>
+      </w:pPr>
+      <w:rPr>
+        <w:rFonts w:ascii="Wingdings" w:hAnsi="Wingdings" w:hint="default"/>
+        <w:sz w:val="20"/>
+      </w:rPr>
+    </w:lvl>
+  </w:abstractNum>
+  <w:abstractNum w:abstractNumId="5" w15:restartNumberingAfterBreak="0">
+    <w:nsid w:val="335F032F"/>
+    <w:multiLevelType w:val="multilevel"/>
+    <w:tmpl w:val="99BC5356"/>
+    <w:lvl w:ilvl="0">
+      <w:start w:val="1"/>
+      <w:numFmt w:val="bullet"/>
+      <w:lvlText w:val=""/>
+      <w:lvlJc w:val="left"/>
+      <w:pPr>
+        <w:tabs>
+          <w:tab w:val="num" w:pos="720"/>
+        </w:tabs>
+        <w:ind w:left="720" w:hanging="360"/>
+      </w:pPr>
+      <w:rPr>
+        <w:rFonts w:ascii="Symbol" w:hAnsi="Symbol" w:hint="default"/>
+        <w:sz w:val="20"/>
+      </w:rPr>
+    </w:lvl>
+    <w:lvl w:ilvl="1" w:tentative="1">
+      <w:start w:val="1"/>
+      <w:numFmt w:val="bullet"/>
+      <w:lvlText w:val="o"/>
+      <w:lvlJc w:val="left"/>
+      <w:pPr>
+        <w:tabs>
+          <w:tab w:val="num" w:pos="1440"/>
+        </w:tabs>
+        <w:ind w:left="1440" w:hanging="360"/>
+      </w:pPr>
+      <w:rPr>
+        <w:rFonts w:ascii="Courier New" w:hAnsi="Courier New" w:hint="default"/>
+        <w:sz w:val="20"/>
+      </w:rPr>
+    </w:lvl>
+    <w:lvl w:ilvl="2" w:tentative="1">
+      <w:start w:val="1"/>
+      <w:numFmt w:val="bullet"/>
+      <w:lvlText w:val=""/>
+      <w:lvlJc w:val="left"/>
+      <w:pPr>
+        <w:tabs>
+          <w:tab w:val="num" w:pos="2160"/>
+        </w:tabs>
+        <w:ind w:left="2160" w:hanging="360"/>
+      </w:pPr>
+      <w:rPr>
+        <w:rFonts w:ascii="Wingdings" w:hAnsi="Wingdings" w:hint="default"/>
+        <w:sz w:val="20"/>
+      </w:rPr>
+    </w:lvl>
+    <w:lvl w:ilvl="3" w:tentative="1">
+      <w:start w:val="1"/>
+      <w:numFmt w:val="bullet"/>
+      <w:lvlText w:val=""/>
+      <w:lvlJc w:val="left"/>
+      <w:pPr>
+        <w:tabs>
+          <w:tab w:val="num" w:pos="2880"/>
+        </w:tabs>
+        <w:ind w:left="2880" w:hanging="360"/>
+      </w:pPr>
+      <w:rPr>
+        <w:rFonts w:ascii="Wingdings" w:hAnsi="Wingdings" w:hint="default"/>
+        <w:sz w:val="20"/>
+      </w:rPr>
+    </w:lvl>
+    <w:lvl w:ilvl="4" w:tentative="1">
+      <w:start w:val="1"/>
+      <w:numFmt w:val="bullet"/>
+      <w:lvlText w:val=""/>
+      <w:lvlJc w:val="left"/>
+      <w:pPr>
+        <w:tabs>
+          <w:tab w:val="num" w:pos="3600"/>
+        </w:tabs>
+        <w:ind w:left="3600" w:hanging="360"/>
+      </w:pPr>
+      <w:rPr>
+        <w:rFonts w:ascii="Wingdings" w:hAnsi="Wingdings" w:hint="default"/>
+        <w:sz w:val="20"/>
+      </w:rPr>
+    </w:lvl>
+    <w:lvl w:ilvl="5" w:tentative="1">
+      <w:start w:val="1"/>
+      <w:numFmt w:val="bullet"/>
+      <w:lvlText w:val=""/>
+      <w:lvlJc w:val="left"/>
+      <w:pPr>
+        <w:tabs>
+          <w:tab w:val="num" w:pos="4320"/>
+        </w:tabs>
+        <w:ind w:left="4320" w:hanging="360"/>
+      </w:pPr>
+      <w:rPr>
+        <w:rFonts w:ascii="Wingdings" w:hAnsi="Wingdings" w:hint="default"/>
+        <w:sz w:val="20"/>
+      </w:rPr>
+    </w:lvl>
+    <w:lvl w:ilvl="6" w:tentative="1">
+      <w:start w:val="1"/>
+      <w:numFmt w:val="bullet"/>
+      <w:lvlText w:val=""/>
+      <w:lvlJc w:val="left"/>
+      <w:pPr>
+        <w:tabs>
+          <w:tab w:val="num" w:pos="5040"/>
+        </w:tabs>
+        <w:ind w:left="5040" w:hanging="360"/>
+      </w:pPr>
+      <w:rPr>
+        <w:rFonts w:ascii="Wingdings" w:hAnsi="Wingdings" w:hint="default"/>
+        <w:sz w:val="20"/>
+      </w:rPr>
+    </w:lvl>
+    <w:lvl w:ilvl="7" w:tentative="1">
+      <w:start w:val="1"/>
+      <w:numFmt w:val="bullet"/>
+      <w:lvlText w:val=""/>
+      <w:lvlJc w:val="left"/>
+      <w:pPr>
+        <w:tabs>
+          <w:tab w:val="num" w:pos="5760"/>
+        </w:tabs>
+        <w:ind w:left="5760" w:hanging="360"/>
+      </w:pPr>
+      <w:rPr>
+        <w:rFonts w:ascii="Wingdings" w:hAnsi="Wingdings" w:hint="default"/>
+        <w:sz w:val="20"/>
+      </w:rPr>
+    </w:lvl>
+    <w:lvl w:ilvl="8" w:tentative="1">
+      <w:start w:val="1"/>
+      <w:numFmt w:val="bullet"/>
+      <w:lvlText w:val=""/>
+      <w:lvlJc w:val="left"/>
+      <w:pPr>
+        <w:tabs>
+          <w:tab w:val="num" w:pos="6480"/>
+        </w:tabs>
+        <w:ind w:left="6480" w:hanging="360"/>
+      </w:pPr>
+      <w:rPr>
+        <w:rFonts w:ascii="Wingdings" w:hAnsi="Wingdings" w:hint="default"/>
+        <w:sz w:val="20"/>
+      </w:rPr>
+    </w:lvl>
+  </w:abstractNum>
+  <w:abstractNum w:abstractNumId="6" w15:restartNumberingAfterBreak="0">
+    <w:nsid w:val="5BEA6BE5"/>
+    <w:multiLevelType w:val="multilevel"/>
+    <w:tmpl w:val="21A64094"/>
+    <w:lvl w:ilvl="0">
+      <w:start w:val="1"/>
+      <w:numFmt w:val="decimal"/>
+      <w:lvlText w:val="%1."/>
+      <w:lvlJc w:val="left"/>
+      <w:pPr>
+        <w:tabs>
+          <w:tab w:val="num" w:pos="720"/>
+        </w:tabs>
+        <w:ind w:left="720" w:hanging="360"/>
+      </w:pPr>
+    </w:lvl>
+    <w:lvl w:ilvl="1">
+      <w:start w:val="1"/>
+      <w:numFmt w:val="bullet"/>
+      <w:lvlText w:val="o"/>
+      <w:lvlJc w:val="left"/>
+      <w:pPr>
+        <w:tabs>
+          <w:tab w:val="num" w:pos="1440"/>
+        </w:tabs>
+        <w:ind w:left="1440" w:hanging="360"/>
+      </w:pPr>
+      <w:rPr>
+        <w:rFonts w:ascii="Courier New" w:hAnsi="Courier New" w:hint="default"/>
+        <w:sz w:val="20"/>
+      </w:rPr>
+    </w:lvl>
+    <w:lvl w:ilvl="2" w:tentative="1">
+      <w:start w:val="1"/>
+      <w:numFmt w:val="decimal"/>
+      <w:lvlText w:val="%3."/>
+      <w:lvlJc w:val="left"/>
+      <w:pPr>
+        <w:tabs>
+          <w:tab w:val="num" w:pos="2160"/>
+        </w:tabs>
+        <w:ind w:left="2160" w:hanging="360"/>
+      </w:pPr>
+    </w:lvl>
+    <w:lvl w:ilvl="3" w:tentative="1">
+      <w:start w:val="1"/>
+      <w:numFmt w:val="decimal"/>
+      <w:lvlText w:val="%4."/>
+      <w:lvlJc w:val="left"/>
+      <w:pPr>
+        <w:tabs>
+          <w:tab w:val="num" w:pos="2880"/>
+        </w:tabs>
+        <w:ind w:left="2880" w:hanging="360"/>
+      </w:pPr>
+    </w:lvl>
+    <w:lvl w:ilvl="4" w:tentative="1">
+      <w:start w:val="1"/>
+      <w:numFmt w:val="decimal"/>
+      <w:lvlText w:val="%5."/>
+      <w:lvlJc w:val="left"/>
+      <w:pPr>
+        <w:tabs>
+          <w:tab w:val="num" w:pos="3600"/>
+        </w:tabs>
+        <w:ind w:left="3600" w:hanging="360"/>
+      </w:pPr>
+    </w:lvl>
+    <w:lvl w:ilvl="5" w:tentative="1">
+      <w:start w:val="1"/>
+      <w:numFmt w:val="decimal"/>
+      <w:lvlText w:val="%6."/>
+      <w:lvlJc w:val="left"/>
+      <w:pPr>
+        <w:tabs>
+          <w:tab w:val="num" w:pos="4320"/>
+        </w:tabs>
+        <w:ind w:left="4320" w:hanging="360"/>
+      </w:pPr>
+    </w:lvl>
+    <w:lvl w:ilvl="6" w:tentative="1">
+      <w:start w:val="1"/>
+      <w:numFmt w:val="decimal"/>
+      <w:lvlText w:val="%7."/>
+      <w:lvlJc w:val="left"/>
+      <w:pPr>
+        <w:tabs>
+          <w:tab w:val="num" w:pos="5040"/>
+        </w:tabs>
+        <w:ind w:left="5040" w:hanging="360"/>
+      </w:pPr>
+    </w:lvl>
+    <w:lvl w:ilvl="7" w:tentative="1">
+      <w:start w:val="1"/>
+      <w:numFmt w:val="decimal"/>
+      <w:lvlText w:val="%8."/>
+      <w:lvlJc w:val="left"/>
+      <w:pPr>
+        <w:tabs>
+          <w:tab w:val="num" w:pos="5760"/>
+        </w:tabs>
+        <w:ind w:left="5760" w:hanging="360"/>
+      </w:pPr>
+    </w:lvl>
+    <w:lvl w:ilvl="8" w:tentative="1">
+      <w:start w:val="1"/>
+      <w:numFmt w:val="decimal"/>
+      <w:lvlText w:val="%9."/>
+      <w:lvlJc w:val="left"/>
+      <w:pPr>
+        <w:tabs>
+          <w:tab w:val="num" w:pos="6480"/>
+        </w:tabs>
+        <w:ind w:left="6480" w:hanging="360"/>
+      </w:pPr>
+    </w:lvl>
+  </w:abstractNum>
+  <w:abstractNum w:abstractNumId="7" w15:restartNumberingAfterBreak="0">
+    <w:nsid w:val="659E2118"/>
+    <w:multiLevelType w:val="multilevel"/>
+    <w:tmpl w:val="A9E897A4"/>
+    <w:lvl w:ilvl="0">
+      <w:start w:val="1"/>
+      <w:numFmt w:val="bullet"/>
+      <w:lvlText w:val=""/>
+      <w:lvlJc w:val="left"/>
+      <w:pPr>
+        <w:tabs>
+          <w:tab w:val="num" w:pos="720"/>
+        </w:tabs>
+        <w:ind w:left="720" w:hanging="360"/>
+      </w:pPr>
+      <w:rPr>
+        <w:rFonts w:ascii="Symbol" w:hAnsi="Symbol" w:hint="default"/>
+        <w:sz w:val="20"/>
+      </w:rPr>
+    </w:lvl>
+    <w:lvl w:ilvl="1" w:tentative="1">
+      <w:start w:val="1"/>
+      <w:numFmt w:val="bullet"/>
+      <w:lvlText w:val="o"/>
+      <w:lvlJc w:val="left"/>
+      <w:pPr>
+        <w:tabs>
+          <w:tab w:val="num" w:pos="1440"/>
+        </w:tabs>
+        <w:ind w:left="1440" w:hanging="360"/>
+      </w:pPr>
+      <w:rPr>
+        <w:rFonts w:ascii="Courier New" w:hAnsi="Courier New" w:hint="default"/>
+        <w:sz w:val="20"/>
+      </w:rPr>
+    </w:lvl>
+    <w:lvl w:ilvl="2" w:tentative="1">
+      <w:start w:val="1"/>
+      <w:numFmt w:val="bullet"/>
+      <w:lvlText w:val=""/>
+      <w:lvlJc w:val="left"/>
+      <w:pPr>
+        <w:tabs>
+          <w:tab w:val="num" w:pos="2160"/>
+        </w:tabs>
+        <w:ind w:left="2160" w:hanging="360"/>
+      </w:pPr>
+      <w:rPr>
+        <w:rFonts w:ascii="Wingdings" w:hAnsi="Wingdings" w:hint="default"/>
+        <w:sz w:val="20"/>
+      </w:rPr>
+    </w:lvl>
+    <w:lvl w:ilvl="3" w:tentative="1">
+      <w:start w:val="1"/>
+      <w:numFmt w:val="bullet"/>
+      <w:lvlText w:val=""/>
+      <w:lvlJc w:val="left"/>
+      <w:pPr>
+        <w:tabs>
+          <w:tab w:val="num" w:pos="2880"/>
+        </w:tabs>
+        <w:ind w:left="2880" w:hanging="360"/>
+      </w:pPr>
+      <w:rPr>
+        <w:rFonts w:ascii="Wingdings" w:hAnsi="Wingdings" w:hint="default"/>
+        <w:sz w:val="20"/>
+      </w:rPr>
+    </w:lvl>
+    <w:lvl w:ilvl="4" w:tentative="1">
+      <w:start w:val="1"/>
+      <w:numFmt w:val="bullet"/>
+      <w:lvlText w:val=""/>
+      <w:lvlJc w:val="left"/>
+      <w:pPr>
+        <w:tabs>
+          <w:tab w:val="num" w:pos="3600"/>
+        </w:tabs>
+        <w:ind w:left="3600" w:hanging="360"/>
+      </w:pPr>
+      <w:rPr>
+        <w:rFonts w:ascii="Wingdings" w:hAnsi="Wingdings" w:hint="default"/>
+        <w:sz w:val="20"/>
+      </w:rPr>
+    </w:lvl>
+    <w:lvl w:ilvl="5" w:tentative="1">
+      <w:start w:val="1"/>
+      <w:numFmt w:val="bullet"/>
+      <w:lvlText w:val=""/>
+      <w:lvlJc w:val="left"/>
+      <w:pPr>
+        <w:tabs>
+          <w:tab w:val="num" w:pos="4320"/>
+        </w:tabs>
+        <w:ind w:left="4320" w:hanging="360"/>
+      </w:pPr>
+      <w:rPr>
+        <w:rFonts w:ascii="Wingdings" w:hAnsi="Wingdings" w:hint="default"/>
+        <w:sz w:val="20"/>
+      </w:rPr>
+    </w:lvl>
+    <w:lvl w:ilvl="6" w:tentative="1">
+      <w:start w:val="1"/>
+      <w:numFmt w:val="bullet"/>
+      <w:lvlText w:val=""/>
+      <w:lvlJc w:val="left"/>
+      <w:pPr>
+        <w:tabs>
+          <w:tab w:val="num" w:pos="5040"/>
+        </w:tabs>
+        <w:ind w:left="5040" w:hanging="360"/>
+      </w:pPr>
+      <w:rPr>
+        <w:rFonts w:ascii="Wingdings" w:hAnsi="Wingdings" w:hint="default"/>
+        <w:sz w:val="20"/>
+      </w:rPr>
+    </w:lvl>
+    <w:lvl w:ilvl="7" w:tentative="1">
+      <w:start w:val="1"/>
+      <w:numFmt w:val="bullet"/>
+      <w:lvlText w:val=""/>
+      <w:lvlJc w:val="left"/>
+      <w:pPr>
+        <w:tabs>
+          <w:tab w:val="num" w:pos="5760"/>
+        </w:tabs>
+        <w:ind w:left="5760" w:hanging="360"/>
+      </w:pPr>
+      <w:rPr>
+        <w:rFonts w:ascii="Wingdings" w:hAnsi="Wingdings" w:hint="default"/>
+        <w:sz w:val="20"/>
+      </w:rPr>
+    </w:lvl>
+    <w:lvl w:ilvl="8" w:tentative="1">
+      <w:start w:val="1"/>
+      <w:numFmt w:val="bullet"/>
+      <w:lvlText w:val=""/>
+      <w:lvlJc w:val="left"/>
+      <w:pPr>
+        <w:tabs>
+          <w:tab w:val="num" w:pos="6480"/>
+        </w:tabs>
+        <w:ind w:left="6480" w:hanging="360"/>
+      </w:pPr>
+      <w:rPr>
+        <w:rFonts w:ascii="Wingdings" w:hAnsi="Wingdings" w:hint="default"/>
+        <w:sz w:val="20"/>
+      </w:rPr>
+    </w:lvl>
+  </w:abstractNum>
+  <w:abstractNum w:abstractNumId="8" w15:restartNumberingAfterBreak="0">
+    <w:nsid w:val="68AD0825"/>
+    <w:multiLevelType w:val="multilevel"/>
+    <w:tmpl w:val="39D29200"/>
+    <w:lvl w:ilvl="0">
+      <w:start w:val="1"/>
+      <w:numFmt w:val="bullet"/>
+      <w:lvlText w:val=""/>
+      <w:lvlJc w:val="left"/>
+      <w:pPr>
+        <w:tabs>
+          <w:tab w:val="num" w:pos="720"/>
+        </w:tabs>
+        <w:ind w:left="720" w:hanging="360"/>
+      </w:pPr>
+      <w:rPr>
+        <w:rFonts w:ascii="Symbol" w:hAnsi="Symbol" w:hint="default"/>
+        <w:sz w:val="20"/>
+      </w:rPr>
+    </w:lvl>
+    <w:lvl w:ilvl="1" w:tentative="1">
+      <w:start w:val="1"/>
+      <w:numFmt w:val="bullet"/>
+      <w:lvlText w:val="o"/>
+      <w:lvlJc w:val="left"/>
+      <w:pPr>
+        <w:tabs>
+          <w:tab w:val="num" w:pos="1440"/>
+        </w:tabs>
+        <w:ind w:left="1440" w:hanging="360"/>
+      </w:pPr>
+      <w:rPr>
+        <w:rFonts w:ascii="Courier New" w:hAnsi="Courier New" w:hint="default"/>
+        <w:sz w:val="20"/>
+      </w:rPr>
+    </w:lvl>
+    <w:lvl w:ilvl="2" w:tentative="1">
+      <w:start w:val="1"/>
+      <w:numFmt w:val="bullet"/>
+      <w:lvlText w:val=""/>
+      <w:lvlJc w:val="left"/>
+      <w:pPr>
+        <w:tabs>
+          <w:tab w:val="num" w:pos="2160"/>
+        </w:tabs>
+        <w:ind w:left="2160" w:hanging="360"/>
+      </w:pPr>
+      <w:rPr>
+        <w:rFonts w:ascii="Wingdings" w:hAnsi="Wingdings" w:hint="default"/>
+        <w:sz w:val="20"/>
+      </w:rPr>
+    </w:lvl>
+    <w:lvl w:ilvl="3" w:tentative="1">
+      <w:start w:val="1"/>
+      <w:numFmt w:val="bullet"/>
+      <w:lvlText w:val=""/>
+      <w:lvlJc w:val="left"/>
+      <w:pPr>
+        <w:tabs>
+          <w:tab w:val="num" w:pos="2880"/>
+        </w:tabs>
+        <w:ind w:left="2880" w:hanging="360"/>
+      </w:pPr>
+      <w:rPr>
+        <w:rFonts w:ascii="Wingdings" w:hAnsi="Wingdings" w:hint="default"/>
+        <w:sz w:val="20"/>
+      </w:rPr>
+    </w:lvl>
+    <w:lvl w:ilvl="4" w:tentative="1">
+      <w:start w:val="1"/>
+      <w:numFmt w:val="bullet"/>
+      <w:lvlText w:val=""/>
+      <w:lvlJc w:val="left"/>
+      <w:pPr>
+        <w:tabs>
+          <w:tab w:val="num" w:pos="3600"/>
+        </w:tabs>
+        <w:ind w:left="3600" w:hanging="360"/>
+      </w:pPr>
+      <w:rPr>
+        <w:rFonts w:ascii="Wingdings" w:hAnsi="Wingdings" w:hint="default"/>
+        <w:sz w:val="20"/>
+      </w:rPr>
+    </w:lvl>
+    <w:lvl w:ilvl="5" w:tentative="1">
+      <w:start w:val="1"/>
+      <w:numFmt w:val="bullet"/>
+      <w:lvlText w:val=""/>
+      <w:lvlJc w:val="left"/>
+      <w:pPr>
+        <w:tabs>
+          <w:tab w:val="num" w:pos="4320"/>
+        </w:tabs>
+        <w:ind w:left="4320" w:hanging="360"/>
+      </w:pPr>
+      <w:rPr>
+        <w:rFonts w:ascii="Wingdings" w:hAnsi="Wingdings" w:hint="default"/>
+        <w:sz w:val="20"/>
+      </w:rPr>
+    </w:lvl>
+    <w:lvl w:ilvl="6" w:tentative="1">
+      <w:start w:val="1"/>
+      <w:numFmt w:val="bullet"/>
+      <w:lvlText w:val=""/>
+      <w:lvlJc w:val="left"/>
+      <w:pPr>
+        <w:tabs>
+          <w:tab w:val="num" w:pos="5040"/>
+        </w:tabs>
+        <w:ind w:left="5040" w:hanging="360"/>
+      </w:pPr>
+      <w:rPr>
+        <w:rFonts w:ascii="Wingdings" w:hAnsi="Wingdings" w:hint="default"/>
+        <w:sz w:val="20"/>
+      </w:rPr>
+    </w:lvl>
+    <w:lvl w:ilvl="7" w:tentative="1">
+      <w:start w:val="1"/>
+      <w:numFmt w:val="bullet"/>
+      <w:lvlText w:val=""/>
+      <w:lvlJc w:val="left"/>
+      <w:pPr>
+        <w:tabs>
+          <w:tab w:val="num" w:pos="5760"/>
+        </w:tabs>
+        <w:ind w:left="5760" w:hanging="360"/>
+      </w:pPr>
+      <w:rPr>
+        <w:rFonts w:ascii="Wingdings" w:hAnsi="Wingdings" w:hint="default"/>
+        <w:sz w:val="20"/>
+      </w:rPr>
+    </w:lvl>
+    <w:lvl w:ilvl="8" w:tentative="1">
+      <w:start w:val="1"/>
+      <w:numFmt w:val="bullet"/>
+      <w:lvlText w:val=""/>
+      <w:lvlJc w:val="left"/>
+      <w:pPr>
+        <w:tabs>
+          <w:tab w:val="num" w:pos="6480"/>
+        </w:tabs>
+        <w:ind w:left="6480" w:hanging="360"/>
+      </w:pPr>
+      <w:rPr>
+        <w:rFonts w:ascii="Wingdings" w:hAnsi="Wingdings" w:hint="default"/>
+        <w:sz w:val="20"/>
+      </w:rPr>
+    </w:lvl>
+  </w:abstractNum>
   <w:num w:numId="1" w16cid:durableId="485317343">
     <w:abstractNumId w:val="0"/>
+  </w:num>
+  <w:num w:numId="2" w16cid:durableId="1467433816">
+    <w:abstractNumId w:val="3"/>
+  </w:num>
+  <w:num w:numId="3" w16cid:durableId="1739934057">
+    <w:abstractNumId w:val="6"/>
+  </w:num>
+  <w:num w:numId="4" w16cid:durableId="133255382">
+    <w:abstractNumId w:val="4"/>
+  </w:num>
+  <w:num w:numId="5" w16cid:durableId="1046489284">
+    <w:abstractNumId w:val="8"/>
+  </w:num>
+  <w:num w:numId="6" w16cid:durableId="881750925">
+    <w:abstractNumId w:val="2"/>
+  </w:num>
+  <w:num w:numId="7" w16cid:durableId="1124422480">
+    <w:abstractNumId w:val="5"/>
+  </w:num>
+  <w:num w:numId="8" w16cid:durableId="168762540">
+    <w:abstractNumId w:val="7"/>
+  </w:num>
+  <w:num w:numId="9" w16cid:durableId="686751833">
+    <w:abstractNumId w:val="1"/>
   </w:num>
 </w:numbering>
 </file>
@@ -25382,6 +29107,7 @@
   <w:style w:type="paragraph" w:default="1" w:styleId="Normal">
     <w:name w:val="Normal"/>
     <w:qFormat/>
+    <w:rsid w:val="00E65D41"/>
   </w:style>
   <w:style w:type="paragraph" w:styleId="Heading1">
     <w:name w:val="heading 1"/>
@@ -25942,6 +29668,59 @@
     <w:uiPriority w:val="99"/>
     <w:rsid w:val="00EE615F"/>
   </w:style>
+  <w:style w:type="character" w:styleId="Hyperlink">
+    <w:name w:val="Hyperlink"/>
+    <w:basedOn w:val="DefaultParagraphFont"/>
+    <w:uiPriority w:val="99"/>
+    <w:unhideWhenUsed/>
+    <w:rsid w:val="003F1028"/>
+    <w:rPr>
+      <w:color w:val="0563C1" w:themeColor="hyperlink"/>
+      <w:u w:val="single"/>
+    </w:rPr>
+  </w:style>
+  <w:style w:type="character" w:styleId="UnresolvedMention">
+    <w:name w:val="Unresolved Mention"/>
+    <w:basedOn w:val="DefaultParagraphFont"/>
+    <w:uiPriority w:val="99"/>
+    <w:semiHidden/>
+    <w:unhideWhenUsed/>
+    <w:rsid w:val="003F1028"/>
+    <w:rPr>
+      <w:color w:val="605E5C"/>
+      <w:shd w:val="clear" w:color="auto" w:fill="E1DFDD"/>
+    </w:rPr>
+  </w:style>
+  <w:style w:type="paragraph" w:styleId="NormalWeb">
+    <w:name w:val="Normal (Web)"/>
+    <w:basedOn w:val="Normal"/>
+    <w:uiPriority w:val="99"/>
+    <w:semiHidden/>
+    <w:unhideWhenUsed/>
+    <w:rsid w:val="00763B23"/>
+    <w:rPr>
+      <w:rFonts w:ascii="Times New Roman" w:hAnsi="Times New Roman" w:cs="Times New Roman"/>
+    </w:rPr>
+  </w:style>
+  <w:style w:type="table" w:styleId="TableGrid">
+    <w:name w:val="Table Grid"/>
+    <w:basedOn w:val="TableNormal"/>
+    <w:uiPriority w:val="39"/>
+    <w:rsid w:val="00304411"/>
+    <w:pPr>
+      <w:spacing w:after="0" w:line="240" w:lineRule="auto"/>
+    </w:pPr>
+    <w:tblPr>
+      <w:tblBorders>
+        <w:top w:val="single" w:sz="4" w:space="0" w:color="auto"/>
+        <w:left w:val="single" w:sz="4" w:space="0" w:color="auto"/>
+        <w:bottom w:val="single" w:sz="4" w:space="0" w:color="auto"/>
+        <w:right w:val="single" w:sz="4" w:space="0" w:color="auto"/>
+        <w:insideH w:val="single" w:sz="4" w:space="0" w:color="auto"/>
+        <w:insideV w:val="single" w:sz="4" w:space="0" w:color="auto"/>
+      </w:tblBorders>
+    </w:tblPr>
+  </w:style>
 </w:styles>
 </file>
 
@@ -26238,4 +30017,16 @@
     </a:ext>
   </a:extLst>
 </a:theme>
+</file>
+
+<file path=customXml/item1.xml><?xml version="1.0" encoding="utf-8"?>
+<b:Sources xmlns:b="http://schemas.openxmlformats.org/officeDocument/2006/bibliography" xmlns="http://schemas.openxmlformats.org/officeDocument/2006/bibliography" SelectedStyle="\APASixthEditionOfficeOnline.xsl" StyleName="APA" Version="6"/>
+</file>
+
+<file path=customXml/itemProps1.xml><?xml version="1.0" encoding="utf-8"?>
+<ds:datastoreItem xmlns:ds="http://schemas.openxmlformats.org/officeDocument/2006/customXml" ds:itemID="{DFAB1FF0-7EC3-4C28-BFD0-4480D6A8F79C}">
+  <ds:schemaRefs>
+    <ds:schemaRef ds:uri="http://schemas.openxmlformats.org/officeDocument/2006/bibliography"/>
+  </ds:schemaRefs>
+</ds:datastoreItem>
 </file>
</xml_diff>

<commit_message>
Addded missing overview commentary to notebook
</commit_message>
<xml_diff>
--- a/Project-Plan.docx
+++ b/Project-Plan.docx
@@ -777,35 +777,7 @@
           <w:sz w:val="28"/>
           <w:szCs w:val="28"/>
         </w:rPr>
-        <w:t>The dataset should include a variety of</w:t>
-      </w:r>
-      <w:r>
-        <w:rPr>
-          <w:sz w:val="28"/>
-          <w:szCs w:val="28"/>
-        </w:rPr>
-        <w:t xml:space="preserve"> comprehension</w:t>
-      </w:r>
-      <w:r>
-        <w:rPr>
-          <w:sz w:val="28"/>
-          <w:szCs w:val="28"/>
-        </w:rPr>
-        <w:t xml:space="preserve"> math problems, </w:t>
-      </w:r>
-      <w:r>
-        <w:rPr>
-          <w:sz w:val="28"/>
-          <w:szCs w:val="28"/>
-        </w:rPr>
-        <w:t>with a mix of narrative and arithmetic</w:t>
-      </w:r>
-      <w:r>
-        <w:rPr>
-          <w:sz w:val="28"/>
-          <w:szCs w:val="28"/>
-        </w:rPr>
-        <w:t>.</w:t>
+        <w:t>The dataset should include a variety of comprehension math problems, with a mix of narrative and arithmetic.</w:t>
       </w:r>
     </w:p>
     <w:p>
@@ -1011,14 +983,7 @@
           <w:sz w:val="28"/>
           <w:szCs w:val="28"/>
         </w:rPr>
-        <w:t>twenty-five</w:t>
-      </w:r>
-      <w:r>
-        <w:rPr>
-          <w:sz w:val="28"/>
-          <w:szCs w:val="28"/>
-        </w:rPr>
-        <w:t xml:space="preserve"> </w:t>
+        <w:t xml:space="preserve">twenty-five </w:t>
       </w:r>
       <w:r>
         <w:rPr>
@@ -1519,9 +1484,10 @@
     </w:p>
     <w:p>
       <w:pPr>
+        <w:pStyle w:val="ListParagraph"/>
         <w:numPr>
           <w:ilvl w:val="1"/>
-          <w:numId w:val="2"/>
+          <w:numId w:val="7"/>
         </w:numPr>
         <w:rPr>
           <w:sz w:val="28"/>
@@ -1639,14 +1605,7 @@
           <w:sz w:val="28"/>
           <w:szCs w:val="28"/>
         </w:rPr>
-        <w:t>coder is a recurrent neural network (RNN), long short-term memory (LSTM) that</w:t>
-      </w:r>
-      <w:r>
-        <w:rPr>
-          <w:sz w:val="28"/>
-          <w:szCs w:val="28"/>
-        </w:rPr>
-        <w:t xml:space="preserve"> </w:t>
+        <w:t xml:space="preserve">coder is a recurrent neural network (RNN), long short-term memory (LSTM) that </w:t>
       </w:r>
       <w:r>
         <w:rPr>
@@ -27850,7 +27809,7 @@
   <w:abstractNum w:abstractNumId="3" w15:restartNumberingAfterBreak="0">
     <w:nsid w:val="2E441F73"/>
     <w:multiLevelType w:val="multilevel"/>
-    <w:tmpl w:val="6278088E"/>
+    <w:tmpl w:val="8FA056D0"/>
     <w:lvl w:ilvl="0">
       <w:start w:val="1"/>
       <w:numFmt w:val="decimal"/>
@@ -27866,17 +27825,13 @@
     <w:lvl w:ilvl="1">
       <w:start w:val="1"/>
       <w:numFmt w:val="bullet"/>
-      <w:lvlText w:val="o"/>
+      <w:lvlText w:val=""/>
       <w:lvlJc w:val="left"/>
       <w:pPr>
-        <w:tabs>
-          <w:tab w:val="num" w:pos="1440"/>
-        </w:tabs>
         <w:ind w:left="1440" w:hanging="360"/>
       </w:pPr>
       <w:rPr>
-        <w:rFonts w:ascii="Courier New" w:hAnsi="Courier New" w:hint="default"/>
-        <w:sz w:val="20"/>
+        <w:rFonts w:ascii="Symbol" w:hAnsi="Symbol" w:hint="default"/>
       </w:rPr>
     </w:lvl>
     <w:lvl w:ilvl="2" w:tentative="1">
@@ -28116,7 +28071,7 @@
   <w:abstractNum w:abstractNumId="5" w15:restartNumberingAfterBreak="0">
     <w:nsid w:val="335F032F"/>
     <w:multiLevelType w:val="multilevel"/>
-    <w:tmpl w:val="99BC5356"/>
+    <w:tmpl w:val="DDC42526"/>
     <w:lvl w:ilvl="0">
       <w:start w:val="1"/>
       <w:numFmt w:val="bullet"/>
@@ -28133,20 +28088,16 @@
         <w:sz w:val="20"/>
       </w:rPr>
     </w:lvl>
-    <w:lvl w:ilvl="1" w:tentative="1">
+    <w:lvl w:ilvl="1">
       <w:start w:val="1"/>
       <w:numFmt w:val="bullet"/>
-      <w:lvlText w:val="o"/>
+      <w:lvlText w:val=""/>
       <w:lvlJc w:val="left"/>
       <w:pPr>
-        <w:tabs>
-          <w:tab w:val="num" w:pos="1440"/>
-        </w:tabs>
         <w:ind w:left="1440" w:hanging="360"/>
       </w:pPr>
       <w:rPr>
-        <w:rFonts w:ascii="Courier New" w:hAnsi="Courier New" w:hint="default"/>
-        <w:sz w:val="20"/>
+        <w:rFonts w:ascii="Symbol" w:hAnsi="Symbol" w:hint="default"/>
       </w:rPr>
     </w:lvl>
     <w:lvl w:ilvl="2" w:tentative="1">
@@ -28265,7 +28216,7 @@
   <w:abstractNum w:abstractNumId="6" w15:restartNumberingAfterBreak="0">
     <w:nsid w:val="5BEA6BE5"/>
     <w:multiLevelType w:val="multilevel"/>
-    <w:tmpl w:val="21A64094"/>
+    <w:tmpl w:val="37760BD4"/>
     <w:lvl w:ilvl="0">
       <w:start w:val="1"/>
       <w:numFmt w:val="decimal"/>
@@ -28281,17 +28232,13 @@
     <w:lvl w:ilvl="1">
       <w:start w:val="1"/>
       <w:numFmt w:val="bullet"/>
-      <w:lvlText w:val="o"/>
+      <w:lvlText w:val=""/>
       <w:lvlJc w:val="left"/>
       <w:pPr>
-        <w:tabs>
-          <w:tab w:val="num" w:pos="1440"/>
-        </w:tabs>
         <w:ind w:left="1440" w:hanging="360"/>
       </w:pPr>
       <w:rPr>
-        <w:rFonts w:ascii="Courier New" w:hAnsi="Courier New" w:hint="default"/>
-        <w:sz w:val="20"/>
+        <w:rFonts w:ascii="Symbol" w:hAnsi="Symbol" w:hint="default"/>
       </w:rPr>
     </w:lvl>
     <w:lvl w:ilvl="2" w:tentative="1">
@@ -29311,6 +29258,7 @@
   <w:style w:type="character" w:default="1" w:styleId="DefaultParagraphFont">
     <w:name w:val="Default Paragraph Font"/>
     <w:uiPriority w:val="1"/>
+    <w:semiHidden/>
     <w:unhideWhenUsed/>
   </w:style>
   <w:style w:type="table" w:default="1" w:styleId="TableNormal">

</xml_diff>